<commit_message>
Update EDITEUR 2 Dictionnaire des données.docx
</commit_message>
<xml_diff>
--- a/103_BaseDeDonnees/Exercices/202_Editeur/EDITEUR 2 Dictionnaire des données.docx
+++ b/103_BaseDeDonnees/Exercices/202_Editeur/EDITEUR 2 Dictionnaire des données.docx
@@ -2,14 +2,6 @@
 <file path=word/document.xml><?xml version="1.0" encoding="utf-8"?>
 <w:document xmlns:wpc="http://schemas.microsoft.com/office/word/2010/wordprocessingCanvas" xmlns:cx="http://schemas.microsoft.com/office/drawing/2014/chartex" xmlns:cx1="http://schemas.microsoft.com/office/drawing/2015/9/8/chartex" xmlns:cx2="http://schemas.microsoft.com/office/drawing/2015/10/21/chartex" xmlns:cx3="http://schemas.microsoft.com/office/drawing/2016/5/9/chartex" xmlns:cx4="http://schemas.microsoft.com/office/drawing/2016/5/10/chartex" xmlns:cx5="http://schemas.microsoft.com/office/drawing/2016/5/11/chartex" xmlns:cx6="http://schemas.microsoft.com/office/drawing/2016/5/12/chartex" xmlns:cx7="http://schemas.microsoft.com/office/drawing/2016/5/13/chartex" xmlns:cx8="http://schemas.microsoft.com/office/drawing/2016/5/14/chartex" xmlns:mc="http://schemas.openxmlformats.org/markup-compatibility/2006" xmlns:aink="http://schemas.microsoft.com/office/drawing/2016/ink" xmlns:am3d="http://schemas.microsoft.com/office/drawing/2017/model3d" xmlns:o="urn:schemas-microsoft-com:office:office" xmlns:oel="http://schemas.microsoft.com/office/2019/extlst" xmlns:r="http://schemas.openxmlformats.org/officeDocument/2006/relationships" xmlns:m="http://schemas.openxmlformats.org/officeDocument/2006/math" xmlns:v="urn:schemas-microsoft-com:vml" xmlns:wp14="http://schemas.microsoft.com/office/word/2010/wordprocessingDrawing" xmlns:wp="http://schemas.openxmlformats.org/drawingml/2006/wordprocessingDrawing" xmlns:w10="urn:schemas-microsoft-com:office:word" xmlns:w="http://schemas.openxmlformats.org/wordprocessingml/2006/main" xmlns:w14="http://schemas.microsoft.com/office/word/2010/wordml" xmlns:w15="http://schemas.microsoft.com/office/word/2012/wordml" xmlns:w16cex="http://schemas.microsoft.com/office/word/2018/wordml/cex" xmlns:w16cid="http://schemas.microsoft.com/office/word/2016/wordml/cid" xmlns:w16="http://schemas.microsoft.com/office/word/2018/wordml" xmlns:w16sdtdh="http://schemas.microsoft.com/office/word/2020/wordml/sdtdatahash" xmlns:w16se="http://schemas.microsoft.com/office/word/2015/wordml/symex" xmlns:wpg="http://schemas.microsoft.com/office/word/2010/wordprocessingGroup" xmlns:wpi="http://schemas.microsoft.com/office/word/2010/wordprocessingInk" xmlns:wne="http://schemas.microsoft.com/office/word/2006/wordml" xmlns:wps="http://schemas.microsoft.com/office/word/2010/wordprocessingShape" mc:Ignorable="w14 w15 w16se w16cid w16 w16cex w16sdtdh wp14">
   <w:body>
-    <w:p>
-      <w:pPr>
-        <w:pStyle w:val="Titre1"/>
-      </w:pPr>
-      <w:r>
-        <w:t>Editeur</w:t>
-      </w:r>
-    </w:p>
     <w:p>
       <w:pPr>
         <w:pStyle w:val="Titre1"/>
@@ -20,16 +12,16 @@
     </w:p>
     <w:tbl>
       <w:tblPr>
-        <w:tblStyle w:val="TableauGrille4-Accentuation5"/>
+        <w:tblStyle w:val="TableauGrille5Fonc-Accentuation5"/>
         <w:tblW w:w="0" w:type="auto"/>
         <w:tblLook w:val="04A0" w:firstRow="1" w:lastRow="0" w:firstColumn="1" w:lastColumn="0" w:noHBand="0" w:noVBand="1"/>
       </w:tblPr>
       <w:tblGrid>
-        <w:gridCol w:w="1277"/>
-        <w:gridCol w:w="3138"/>
-        <w:gridCol w:w="2255"/>
-        <w:gridCol w:w="1943"/>
-        <w:gridCol w:w="1843"/>
+        <w:gridCol w:w="1276"/>
+        <w:gridCol w:w="3299"/>
+        <w:gridCol w:w="2425"/>
+        <w:gridCol w:w="1667"/>
+        <w:gridCol w:w="1789"/>
       </w:tblGrid>
       <w:tr>
         <w:trPr>
@@ -38,7 +30,7 @@
         <w:tc>
           <w:tcPr>
             <w:cnfStyle w:val="001000000000" w:firstRow="0" w:lastRow="0" w:firstColumn="1" w:lastColumn="0" w:oddVBand="0" w:evenVBand="0" w:oddHBand="0" w:evenHBand="0" w:firstRowFirstColumn="0" w:firstRowLastColumn="0" w:lastRowFirstColumn="0" w:lastRowLastColumn="0"/>
-            <w:tcW w:w="1279" w:type="dxa"/>
+            <w:tcW w:w="1276" w:type="dxa"/>
           </w:tcPr>
           <w:p>
             <w:bookmarkStart w:id="0" w:name="_Hlk125548778"/>
@@ -49,7 +41,7 @@
         </w:tc>
         <w:tc>
           <w:tcPr>
-            <w:tcW w:w="2894" w:type="dxa"/>
+            <w:tcW w:w="3299" w:type="dxa"/>
           </w:tcPr>
           <w:p>
             <w:pPr>
@@ -62,7 +54,7 @@
         </w:tc>
         <w:tc>
           <w:tcPr>
-            <w:tcW w:w="2368" w:type="dxa"/>
+            <w:tcW w:w="2425" w:type="dxa"/>
           </w:tcPr>
           <w:p>
             <w:pPr>
@@ -75,7 +67,7 @@
         </w:tc>
         <w:tc>
           <w:tcPr>
-            <w:tcW w:w="1990" w:type="dxa"/>
+            <w:tcW w:w="1667" w:type="dxa"/>
           </w:tcPr>
           <w:p>
             <w:pPr>
@@ -88,7 +80,7 @@
         </w:tc>
         <w:tc>
           <w:tcPr>
-            <w:tcW w:w="1925" w:type="dxa"/>
+            <w:tcW w:w="1789" w:type="dxa"/>
           </w:tcPr>
           <w:p>
             <w:pPr>
@@ -107,9 +99,8 @@
         <w:tc>
           <w:tcPr>
             <w:cnfStyle w:val="001000000000" w:firstRow="0" w:lastRow="0" w:firstColumn="1" w:lastColumn="0" w:oddVBand="0" w:evenVBand="0" w:oddHBand="0" w:evenHBand="0" w:firstRowFirstColumn="0" w:firstRowLastColumn="0" w:lastRowFirstColumn="0" w:lastRowLastColumn="0"/>
-            <w:tcW w:w="1279" w:type="dxa"/>
+            <w:tcW w:w="1276" w:type="dxa"/>
             <w:vMerge w:val="restart"/>
-            <w:shd w:val="clear" w:color="auto" w:fill="auto"/>
           </w:tcPr>
           <w:p>
             <w:bookmarkStart w:id="1" w:name="_Hlk125548572"/>
@@ -120,7 +111,7 @@
         </w:tc>
         <w:tc>
           <w:tcPr>
-            <w:tcW w:w="2894" w:type="dxa"/>
+            <w:tcW w:w="3299" w:type="dxa"/>
           </w:tcPr>
           <w:p>
             <w:pPr>
@@ -128,47 +119,47 @@
             </w:pPr>
             <w:proofErr w:type="spellStart"/>
             <w:r>
-              <w:t>livre_ISBN</w:t>
+              <w:t>livre_id</w:t>
             </w:r>
             <w:proofErr w:type="spellEnd"/>
           </w:p>
         </w:tc>
         <w:tc>
           <w:tcPr>
-            <w:tcW w:w="2368" w:type="dxa"/>
-          </w:tcPr>
-          <w:p>
-            <w:pPr>
-              <w:cnfStyle w:val="000000100000" w:firstRow="0" w:lastRow="0" w:firstColumn="0" w:lastColumn="0" w:oddVBand="0" w:evenVBand="0" w:oddHBand="1" w:evenHBand="0" w:firstRowFirstColumn="0" w:firstRowLastColumn="0" w:lastRowFirstColumn="0" w:lastRowLastColumn="0"/>
-            </w:pPr>
-            <w:r>
-              <w:t>ISBN du livre</w:t>
-            </w:r>
-          </w:p>
-        </w:tc>
-        <w:tc>
-          <w:tcPr>
-            <w:tcW w:w="1990" w:type="dxa"/>
-          </w:tcPr>
-          <w:p>
-            <w:pPr>
-              <w:cnfStyle w:val="000000100000" w:firstRow="0" w:lastRow="0" w:firstColumn="0" w:lastColumn="0" w:oddVBand="0" w:evenVBand="0" w:oddHBand="1" w:evenHBand="0" w:firstRowFirstColumn="0" w:firstRowLastColumn="0" w:lastRowFirstColumn="0" w:lastRowLastColumn="0"/>
-            </w:pPr>
-            <w:r>
-              <w:t>INT(13)</w:t>
-            </w:r>
-          </w:p>
-        </w:tc>
-        <w:tc>
-          <w:tcPr>
-            <w:tcW w:w="1925" w:type="dxa"/>
-          </w:tcPr>
-          <w:p>
-            <w:pPr>
-              <w:cnfStyle w:val="000000100000" w:firstRow="0" w:lastRow="0" w:firstColumn="0" w:lastColumn="0" w:oddVBand="0" w:evenVBand="0" w:oddHBand="1" w:evenHBand="0" w:firstRowFirstColumn="0" w:firstRowLastColumn="0" w:lastRowFirstColumn="0" w:lastRowLastColumn="0"/>
-            </w:pPr>
-            <w:r>
-              <w:t>identifiant</w:t>
+            <w:tcW w:w="2425" w:type="dxa"/>
+          </w:tcPr>
+          <w:p>
+            <w:pPr>
+              <w:cnfStyle w:val="000000100000" w:firstRow="0" w:lastRow="0" w:firstColumn="0" w:lastColumn="0" w:oddVBand="0" w:evenVBand="0" w:oddHBand="1" w:evenHBand="0" w:firstRowFirstColumn="0" w:firstRowLastColumn="0" w:lastRowFirstColumn="0" w:lastRowLastColumn="0"/>
+            </w:pPr>
+            <w:r>
+              <w:t>identifiant du livre</w:t>
+            </w:r>
+          </w:p>
+        </w:tc>
+        <w:tc>
+          <w:tcPr>
+            <w:tcW w:w="1667" w:type="dxa"/>
+          </w:tcPr>
+          <w:p>
+            <w:pPr>
+              <w:cnfStyle w:val="000000100000" w:firstRow="0" w:lastRow="0" w:firstColumn="0" w:lastColumn="0" w:oddVBand="0" w:evenVBand="0" w:oddHBand="1" w:evenHBand="0" w:firstRowFirstColumn="0" w:firstRowLastColumn="0" w:lastRowFirstColumn="0" w:lastRowLastColumn="0"/>
+            </w:pPr>
+            <w:r>
+              <w:t>INT(11)</w:t>
+            </w:r>
+          </w:p>
+        </w:tc>
+        <w:tc>
+          <w:tcPr>
+            <w:tcW w:w="1789" w:type="dxa"/>
+          </w:tcPr>
+          <w:p>
+            <w:pPr>
+              <w:cnfStyle w:val="000000100000" w:firstRow="0" w:lastRow="0" w:firstColumn="0" w:lastColumn="0" w:oddVBand="0" w:evenVBand="0" w:oddHBand="1" w:evenHBand="0" w:firstRowFirstColumn="0" w:firstRowLastColumn="0" w:lastRowFirstColumn="0" w:lastRowLastColumn="0"/>
+            </w:pPr>
+            <w:r>
+              <w:t>identifiant, ai</w:t>
             </w:r>
           </w:p>
         </w:tc>
@@ -177,15 +168,14 @@
         <w:tc>
           <w:tcPr>
             <w:cnfStyle w:val="001000000000" w:firstRow="0" w:lastRow="0" w:firstColumn="1" w:lastColumn="0" w:oddVBand="0" w:evenVBand="0" w:oddHBand="0" w:evenHBand="0" w:firstRowFirstColumn="0" w:firstRowLastColumn="0" w:lastRowFirstColumn="0" w:lastRowLastColumn="0"/>
-            <w:tcW w:w="1279" w:type="dxa"/>
+            <w:tcW w:w="1276" w:type="dxa"/>
             <w:vMerge/>
-            <w:shd w:val="clear" w:color="auto" w:fill="auto"/>
           </w:tcPr>
           <w:p/>
         </w:tc>
         <w:tc>
           <w:tcPr>
-            <w:tcW w:w="2894" w:type="dxa"/>
+            <w:tcW w:w="3299" w:type="dxa"/>
           </w:tcPr>
           <w:p>
             <w:pPr>
@@ -200,7 +190,7 @@
         </w:tc>
         <w:tc>
           <w:tcPr>
-            <w:tcW w:w="2368" w:type="dxa"/>
+            <w:tcW w:w="2425" w:type="dxa"/>
           </w:tcPr>
           <w:p>
             <w:pPr>
@@ -213,7 +203,7 @@
         </w:tc>
         <w:tc>
           <w:tcPr>
-            <w:tcW w:w="1990" w:type="dxa"/>
+            <w:tcW w:w="1667" w:type="dxa"/>
           </w:tcPr>
           <w:p>
             <w:pPr>
@@ -226,7 +216,7 @@
         </w:tc>
         <w:tc>
           <w:tcPr>
-            <w:tcW w:w="1925" w:type="dxa"/>
+            <w:tcW w:w="1789" w:type="dxa"/>
           </w:tcPr>
           <w:p>
             <w:pPr>
@@ -245,15 +235,18 @@
         <w:tc>
           <w:tcPr>
             <w:cnfStyle w:val="001000000000" w:firstRow="0" w:lastRow="0" w:firstColumn="1" w:lastColumn="0" w:oddVBand="0" w:evenVBand="0" w:oddHBand="0" w:evenHBand="0" w:firstRowFirstColumn="0" w:firstRowLastColumn="0" w:lastRowFirstColumn="0" w:lastRowLastColumn="0"/>
-            <w:tcW w:w="1279" w:type="dxa"/>
-            <w:vMerge/>
-            <w:shd w:val="clear" w:color="auto" w:fill="auto"/>
-          </w:tcPr>
-          <w:p/>
-        </w:tc>
-        <w:tc>
-          <w:tcPr>
-            <w:tcW w:w="2894" w:type="dxa"/>
+            <w:tcW w:w="1276" w:type="dxa"/>
+            <w:vMerge w:val="restart"/>
+          </w:tcPr>
+          <w:p>
+            <w:r>
+              <w:t>Edition</w:t>
+            </w:r>
+          </w:p>
+        </w:tc>
+        <w:tc>
+          <w:tcPr>
+            <w:tcW w:w="3299" w:type="dxa"/>
           </w:tcPr>
           <w:p>
             <w:pPr>
@@ -261,55 +254,47 @@
             </w:pPr>
             <w:proofErr w:type="spellStart"/>
             <w:r>
-              <w:t>livre_distinction</w:t>
+              <w:t>edition_ISBN</w:t>
             </w:r>
             <w:proofErr w:type="spellEnd"/>
           </w:p>
         </w:tc>
         <w:tc>
           <w:tcPr>
-            <w:tcW w:w="2368" w:type="dxa"/>
-          </w:tcPr>
-          <w:p>
-            <w:pPr>
-              <w:cnfStyle w:val="000000100000" w:firstRow="0" w:lastRow="0" w:firstColumn="0" w:lastColumn="0" w:oddVBand="0" w:evenVBand="0" w:oddHBand="1" w:evenHBand="0" w:firstRowFirstColumn="0" w:firstRowLastColumn="0" w:lastRowFirstColumn="0" w:lastRowLastColumn="0"/>
-            </w:pPr>
-            <w:r>
-              <w:t xml:space="preserve">indique quelle distinction le livre a obtenu (Goncourt, </w:t>
-            </w:r>
-            <w:proofErr w:type="spellStart"/>
-            <w:r>
-              <w:t>Fémina</w:t>
-            </w:r>
-            <w:proofErr w:type="spellEnd"/>
-            <w:r>
-              <w:t>…)</w:t>
-            </w:r>
-          </w:p>
-        </w:tc>
-        <w:tc>
-          <w:tcPr>
-            <w:tcW w:w="1990" w:type="dxa"/>
-          </w:tcPr>
-          <w:p>
-            <w:pPr>
-              <w:cnfStyle w:val="000000100000" w:firstRow="0" w:lastRow="0" w:firstColumn="0" w:lastColumn="0" w:oddVBand="0" w:evenVBand="0" w:oddHBand="1" w:evenHBand="0" w:firstRowFirstColumn="0" w:firstRowLastColumn="0" w:lastRowFirstColumn="0" w:lastRowLastColumn="0"/>
-            </w:pPr>
-            <w:r>
-              <w:t>VARCHAR(255)</w:t>
-            </w:r>
-          </w:p>
-        </w:tc>
-        <w:tc>
-          <w:tcPr>
-            <w:tcW w:w="1925" w:type="dxa"/>
-          </w:tcPr>
-          <w:p>
-            <w:pPr>
-              <w:cnfStyle w:val="000000100000" w:firstRow="0" w:lastRow="0" w:firstColumn="0" w:lastColumn="0" w:oddVBand="0" w:evenVBand="0" w:oddHBand="1" w:evenHBand="0" w:firstRowFirstColumn="0" w:firstRowLastColumn="0" w:lastRowFirstColumn="0" w:lastRowLastColumn="0"/>
-            </w:pPr>
-            <w:r>
-              <w:t>facultatif</w:t>
+            <w:tcW w:w="2425" w:type="dxa"/>
+          </w:tcPr>
+          <w:p>
+            <w:pPr>
+              <w:cnfStyle w:val="000000100000" w:firstRow="0" w:lastRow="0" w:firstColumn="0" w:lastColumn="0" w:oddVBand="0" w:evenVBand="0" w:oddHBand="1" w:evenHBand="0" w:firstRowFirstColumn="0" w:firstRowLastColumn="0" w:lastRowFirstColumn="0" w:lastRowLastColumn="0"/>
+            </w:pPr>
+            <w:r>
+              <w:t>ISBN de l’édition du livre</w:t>
+            </w:r>
+          </w:p>
+        </w:tc>
+        <w:tc>
+          <w:tcPr>
+            <w:tcW w:w="1667" w:type="dxa"/>
+          </w:tcPr>
+          <w:p>
+            <w:pPr>
+              <w:cnfStyle w:val="000000100000" w:firstRow="0" w:lastRow="0" w:firstColumn="0" w:lastColumn="0" w:oddVBand="0" w:evenVBand="0" w:oddHBand="1" w:evenHBand="0" w:firstRowFirstColumn="0" w:firstRowLastColumn="0" w:lastRowFirstColumn="0" w:lastRowLastColumn="0"/>
+            </w:pPr>
+            <w:r>
+              <w:t>CHAR(17)</w:t>
+            </w:r>
+          </w:p>
+        </w:tc>
+        <w:tc>
+          <w:tcPr>
+            <w:tcW w:w="1789" w:type="dxa"/>
+          </w:tcPr>
+          <w:p>
+            <w:pPr>
+              <w:cnfStyle w:val="000000100000" w:firstRow="0" w:lastRow="0" w:firstColumn="0" w:lastColumn="0" w:oddVBand="0" w:evenVBand="0" w:oddHBand="1" w:evenHBand="0" w:firstRowFirstColumn="0" w:firstRowLastColumn="0" w:lastRowFirstColumn="0" w:lastRowLastColumn="0"/>
+            </w:pPr>
+            <w:r>
+              <w:t>identifiant format ISBN standard</w:t>
             </w:r>
           </w:p>
         </w:tc>
@@ -318,18 +303,14 @@
         <w:tc>
           <w:tcPr>
             <w:cnfStyle w:val="001000000000" w:firstRow="0" w:lastRow="0" w:firstColumn="1" w:lastColumn="0" w:oddVBand="0" w:evenVBand="0" w:oddHBand="0" w:evenHBand="0" w:firstRowFirstColumn="0" w:firstRowLastColumn="0" w:lastRowFirstColumn="0" w:lastRowLastColumn="0"/>
-            <w:tcW w:w="1279" w:type="dxa"/>
-            <w:vMerge w:val="restart"/>
-          </w:tcPr>
-          <w:p>
-            <w:r>
-              <w:t>Edition</w:t>
-            </w:r>
-          </w:p>
-        </w:tc>
-        <w:tc>
-          <w:tcPr>
-            <w:tcW w:w="2894" w:type="dxa"/>
+            <w:tcW w:w="1276" w:type="dxa"/>
+            <w:vMerge/>
+          </w:tcPr>
+          <w:p/>
+        </w:tc>
+        <w:tc>
+          <w:tcPr>
+            <w:tcW w:w="3299" w:type="dxa"/>
           </w:tcPr>
           <w:p>
             <w:pPr>
@@ -337,47 +318,47 @@
             </w:pPr>
             <w:proofErr w:type="spellStart"/>
             <w:r>
-              <w:t>edition_id</w:t>
+              <w:t>edition_date</w:t>
             </w:r>
             <w:proofErr w:type="spellEnd"/>
           </w:p>
         </w:tc>
         <w:tc>
           <w:tcPr>
-            <w:tcW w:w="2368" w:type="dxa"/>
-          </w:tcPr>
-          <w:p>
-            <w:pPr>
-              <w:cnfStyle w:val="000000000000" w:firstRow="0" w:lastRow="0" w:firstColumn="0" w:lastColumn="0" w:oddVBand="0" w:evenVBand="0" w:oddHBand="0" w:evenHBand="0" w:firstRowFirstColumn="0" w:firstRowLastColumn="0" w:lastRowFirstColumn="0" w:lastRowLastColumn="0"/>
-            </w:pPr>
-            <w:r>
-              <w:t>identifiant de l’édition</w:t>
-            </w:r>
-          </w:p>
-        </w:tc>
-        <w:tc>
-          <w:tcPr>
-            <w:tcW w:w="1990" w:type="dxa"/>
-          </w:tcPr>
-          <w:p>
-            <w:pPr>
-              <w:cnfStyle w:val="000000000000" w:firstRow="0" w:lastRow="0" w:firstColumn="0" w:lastColumn="0" w:oddVBand="0" w:evenVBand="0" w:oddHBand="0" w:evenHBand="0" w:firstRowFirstColumn="0" w:firstRowLastColumn="0" w:lastRowFirstColumn="0" w:lastRowLastColumn="0"/>
-            </w:pPr>
-            <w:r>
-              <w:t>INT(13)</w:t>
-            </w:r>
-          </w:p>
-        </w:tc>
-        <w:tc>
-          <w:tcPr>
-            <w:tcW w:w="1925" w:type="dxa"/>
-          </w:tcPr>
-          <w:p>
-            <w:pPr>
-              <w:cnfStyle w:val="000000000000" w:firstRow="0" w:lastRow="0" w:firstColumn="0" w:lastColumn="0" w:oddVBand="0" w:evenVBand="0" w:oddHBand="0" w:evenHBand="0" w:firstRowFirstColumn="0" w:firstRowLastColumn="0" w:lastRowFirstColumn="0" w:lastRowLastColumn="0"/>
-            </w:pPr>
-            <w:r>
-              <w:t>identifiant, ai</w:t>
+            <w:tcW w:w="2425" w:type="dxa"/>
+          </w:tcPr>
+          <w:p>
+            <w:pPr>
+              <w:cnfStyle w:val="000000000000" w:firstRow="0" w:lastRow="0" w:firstColumn="0" w:lastColumn="0" w:oddVBand="0" w:evenVBand="0" w:oddHBand="0" w:evenHBand="0" w:firstRowFirstColumn="0" w:firstRowLastColumn="0" w:lastRowFirstColumn="0" w:lastRowLastColumn="0"/>
+            </w:pPr>
+            <w:r>
+              <w:t>date d’édition du livre</w:t>
+            </w:r>
+          </w:p>
+        </w:tc>
+        <w:tc>
+          <w:tcPr>
+            <w:tcW w:w="1667" w:type="dxa"/>
+          </w:tcPr>
+          <w:p>
+            <w:pPr>
+              <w:cnfStyle w:val="000000000000" w:firstRow="0" w:lastRow="0" w:firstColumn="0" w:lastColumn="0" w:oddVBand="0" w:evenVBand="0" w:oddHBand="0" w:evenHBand="0" w:firstRowFirstColumn="0" w:firstRowLastColumn="0" w:lastRowFirstColumn="0" w:lastRowLastColumn="0"/>
+            </w:pPr>
+            <w:r>
+              <w:t>DATE</w:t>
+            </w:r>
+          </w:p>
+        </w:tc>
+        <w:tc>
+          <w:tcPr>
+            <w:tcW w:w="1789" w:type="dxa"/>
+          </w:tcPr>
+          <w:p>
+            <w:pPr>
+              <w:cnfStyle w:val="000000000000" w:firstRow="0" w:lastRow="0" w:firstColumn="0" w:lastColumn="0" w:oddVBand="0" w:evenVBand="0" w:oddHBand="0" w:evenHBand="0" w:firstRowFirstColumn="0" w:firstRowLastColumn="0" w:lastRowFirstColumn="0" w:lastRowLastColumn="0"/>
+            </w:pPr>
+            <w:r>
+              <w:t>obligatoire</w:t>
             </w:r>
           </w:p>
         </w:tc>
@@ -389,14 +370,14 @@
         <w:tc>
           <w:tcPr>
             <w:cnfStyle w:val="001000000000" w:firstRow="0" w:lastRow="0" w:firstColumn="1" w:lastColumn="0" w:oddVBand="0" w:evenVBand="0" w:oddHBand="0" w:evenHBand="0" w:firstRowFirstColumn="0" w:firstRowLastColumn="0" w:lastRowFirstColumn="0" w:lastRowLastColumn="0"/>
-            <w:tcW w:w="1279" w:type="dxa"/>
+            <w:tcW w:w="1276" w:type="dxa"/>
             <w:vMerge/>
           </w:tcPr>
           <w:p/>
         </w:tc>
         <w:tc>
           <w:tcPr>
-            <w:tcW w:w="2894" w:type="dxa"/>
+            <w:tcW w:w="3299" w:type="dxa"/>
           </w:tcPr>
           <w:p>
             <w:pPr>
@@ -404,40 +385,40 @@
             </w:pPr>
             <w:proofErr w:type="spellStart"/>
             <w:r>
-              <w:t>edition_date</w:t>
+              <w:t>edition_ordre</w:t>
             </w:r>
             <w:proofErr w:type="spellEnd"/>
           </w:p>
         </w:tc>
         <w:tc>
           <w:tcPr>
-            <w:tcW w:w="2368" w:type="dxa"/>
-          </w:tcPr>
-          <w:p>
-            <w:pPr>
-              <w:cnfStyle w:val="000000100000" w:firstRow="0" w:lastRow="0" w:firstColumn="0" w:lastColumn="0" w:oddVBand="0" w:evenVBand="0" w:oddHBand="1" w:evenHBand="0" w:firstRowFirstColumn="0" w:firstRowLastColumn="0" w:lastRowFirstColumn="0" w:lastRowLastColumn="0"/>
-            </w:pPr>
-            <w:r>
-              <w:t>date d’édition du livre</w:t>
-            </w:r>
-          </w:p>
-        </w:tc>
-        <w:tc>
-          <w:tcPr>
-            <w:tcW w:w="1990" w:type="dxa"/>
-          </w:tcPr>
-          <w:p>
-            <w:pPr>
-              <w:cnfStyle w:val="000000100000" w:firstRow="0" w:lastRow="0" w:firstColumn="0" w:lastColumn="0" w:oddVBand="0" w:evenVBand="0" w:oddHBand="1" w:evenHBand="0" w:firstRowFirstColumn="0" w:firstRowLastColumn="0" w:lastRowFirstColumn="0" w:lastRowLastColumn="0"/>
-            </w:pPr>
-            <w:r>
-              <w:t>DATE</w:t>
-            </w:r>
-          </w:p>
-        </w:tc>
-        <w:tc>
-          <w:tcPr>
-            <w:tcW w:w="1925" w:type="dxa"/>
+            <w:tcW w:w="2425" w:type="dxa"/>
+          </w:tcPr>
+          <w:p>
+            <w:pPr>
+              <w:cnfStyle w:val="000000100000" w:firstRow="0" w:lastRow="0" w:firstColumn="0" w:lastColumn="0" w:oddVBand="0" w:evenVBand="0" w:oddHBand="1" w:evenHBand="0" w:firstRowFirstColumn="0" w:firstRowLastColumn="0" w:lastRowFirstColumn="0" w:lastRowLastColumn="0"/>
+            </w:pPr>
+            <w:r>
+              <w:t>ordre d’édition du livre (première édition, seconde édition …)</w:t>
+            </w:r>
+          </w:p>
+        </w:tc>
+        <w:tc>
+          <w:tcPr>
+            <w:tcW w:w="1667" w:type="dxa"/>
+          </w:tcPr>
+          <w:p>
+            <w:pPr>
+              <w:cnfStyle w:val="000000100000" w:firstRow="0" w:lastRow="0" w:firstColumn="0" w:lastColumn="0" w:oddVBand="0" w:evenVBand="0" w:oddHBand="1" w:evenHBand="0" w:firstRowFirstColumn="0" w:firstRowLastColumn="0" w:lastRowFirstColumn="0" w:lastRowLastColumn="0"/>
+            </w:pPr>
+            <w:r>
+              <w:t>VARCHAR(50)</w:t>
+            </w:r>
+          </w:p>
+        </w:tc>
+        <w:tc>
+          <w:tcPr>
+            <w:tcW w:w="1789" w:type="dxa"/>
           </w:tcPr>
           <w:p>
             <w:pPr>
@@ -453,14 +434,14 @@
         <w:tc>
           <w:tcPr>
             <w:cnfStyle w:val="001000000000" w:firstRow="0" w:lastRow="0" w:firstColumn="1" w:lastColumn="0" w:oddVBand="0" w:evenVBand="0" w:oddHBand="0" w:evenHBand="0" w:firstRowFirstColumn="0" w:firstRowLastColumn="0" w:lastRowFirstColumn="0" w:lastRowLastColumn="0"/>
-            <w:tcW w:w="1279" w:type="dxa"/>
+            <w:tcW w:w="1276" w:type="dxa"/>
             <w:vMerge/>
           </w:tcPr>
           <w:p/>
         </w:tc>
         <w:tc>
           <w:tcPr>
-            <w:tcW w:w="2894" w:type="dxa"/>
+            <w:tcW w:w="3299" w:type="dxa"/>
           </w:tcPr>
           <w:p>
             <w:pPr>
@@ -468,40 +449,40 @@
             </w:pPr>
             <w:proofErr w:type="spellStart"/>
             <w:r>
-              <w:t>edition_ordre</w:t>
+              <w:t>edition_nb_exemplaires</w:t>
             </w:r>
             <w:proofErr w:type="spellEnd"/>
           </w:p>
         </w:tc>
         <w:tc>
           <w:tcPr>
-            <w:tcW w:w="2368" w:type="dxa"/>
-          </w:tcPr>
-          <w:p>
-            <w:pPr>
-              <w:cnfStyle w:val="000000000000" w:firstRow="0" w:lastRow="0" w:firstColumn="0" w:lastColumn="0" w:oddVBand="0" w:evenVBand="0" w:oddHBand="0" w:evenHBand="0" w:firstRowFirstColumn="0" w:firstRowLastColumn="0" w:lastRowFirstColumn="0" w:lastRowLastColumn="0"/>
-            </w:pPr>
-            <w:r>
-              <w:t>ordre d’édition du livre (première édition, seconde édition …)</w:t>
-            </w:r>
-          </w:p>
-        </w:tc>
-        <w:tc>
-          <w:tcPr>
-            <w:tcW w:w="1990" w:type="dxa"/>
-          </w:tcPr>
-          <w:p>
-            <w:pPr>
-              <w:cnfStyle w:val="000000000000" w:firstRow="0" w:lastRow="0" w:firstColumn="0" w:lastColumn="0" w:oddVBand="0" w:evenVBand="0" w:oddHBand="0" w:evenHBand="0" w:firstRowFirstColumn="0" w:firstRowLastColumn="0" w:lastRowFirstColumn="0" w:lastRowLastColumn="0"/>
-            </w:pPr>
-            <w:r>
-              <w:t>VARCHAR(50)</w:t>
-            </w:r>
-          </w:p>
-        </w:tc>
-        <w:tc>
-          <w:tcPr>
-            <w:tcW w:w="1925" w:type="dxa"/>
+            <w:tcW w:w="2425" w:type="dxa"/>
+          </w:tcPr>
+          <w:p>
+            <w:pPr>
+              <w:cnfStyle w:val="000000000000" w:firstRow="0" w:lastRow="0" w:firstColumn="0" w:lastColumn="0" w:oddVBand="0" w:evenVBand="0" w:oddHBand="0" w:evenHBand="0" w:firstRowFirstColumn="0" w:firstRowLastColumn="0" w:lastRowFirstColumn="0" w:lastRowLastColumn="0"/>
+            </w:pPr>
+            <w:r>
+              <w:t xml:space="preserve">nombre d’exemplaires </w:t>
+            </w:r>
+          </w:p>
+        </w:tc>
+        <w:tc>
+          <w:tcPr>
+            <w:tcW w:w="1667" w:type="dxa"/>
+          </w:tcPr>
+          <w:p>
+            <w:pPr>
+              <w:cnfStyle w:val="000000000000" w:firstRow="0" w:lastRow="0" w:firstColumn="0" w:lastColumn="0" w:oddVBand="0" w:evenVBand="0" w:oddHBand="0" w:evenHBand="0" w:firstRowFirstColumn="0" w:firstRowLastColumn="0" w:lastRowFirstColumn="0" w:lastRowLastColumn="0"/>
+            </w:pPr>
+            <w:r>
+              <w:t>INT(10)</w:t>
+            </w:r>
+          </w:p>
+        </w:tc>
+        <w:tc>
+          <w:tcPr>
+            <w:tcW w:w="1789" w:type="dxa"/>
           </w:tcPr>
           <w:p>
             <w:pPr>
@@ -520,14 +501,18 @@
         <w:tc>
           <w:tcPr>
             <w:cnfStyle w:val="001000000000" w:firstRow="0" w:lastRow="0" w:firstColumn="1" w:lastColumn="0" w:oddVBand="0" w:evenVBand="0" w:oddHBand="0" w:evenHBand="0" w:firstRowFirstColumn="0" w:firstRowLastColumn="0" w:lastRowFirstColumn="0" w:lastRowLastColumn="0"/>
-            <w:tcW w:w="1279" w:type="dxa"/>
-            <w:vMerge/>
-          </w:tcPr>
-          <w:p/>
-        </w:tc>
-        <w:tc>
-          <w:tcPr>
-            <w:tcW w:w="2894" w:type="dxa"/>
+            <w:tcW w:w="1276" w:type="dxa"/>
+            <w:vMerge w:val="restart"/>
+          </w:tcPr>
+          <w:p>
+            <w:r>
+              <w:t>Auteur</w:t>
+            </w:r>
+          </w:p>
+        </w:tc>
+        <w:tc>
+          <w:tcPr>
+            <w:tcW w:w="3299" w:type="dxa"/>
           </w:tcPr>
           <w:p>
             <w:pPr>
@@ -535,47 +520,47 @@
             </w:pPr>
             <w:proofErr w:type="spellStart"/>
             <w:r>
-              <w:t>edition_nb_exemplaires</w:t>
+              <w:t>auteur_id</w:t>
             </w:r>
             <w:proofErr w:type="spellEnd"/>
           </w:p>
         </w:tc>
         <w:tc>
           <w:tcPr>
-            <w:tcW w:w="2368" w:type="dxa"/>
-          </w:tcPr>
-          <w:p>
-            <w:pPr>
-              <w:cnfStyle w:val="000000100000" w:firstRow="0" w:lastRow="0" w:firstColumn="0" w:lastColumn="0" w:oddVBand="0" w:evenVBand="0" w:oddHBand="1" w:evenHBand="0" w:firstRowFirstColumn="0" w:firstRowLastColumn="0" w:lastRowFirstColumn="0" w:lastRowLastColumn="0"/>
-            </w:pPr>
-            <w:r>
-              <w:t xml:space="preserve">nombre d’exemplaires </w:t>
-            </w:r>
-          </w:p>
-        </w:tc>
-        <w:tc>
-          <w:tcPr>
-            <w:tcW w:w="1990" w:type="dxa"/>
-          </w:tcPr>
-          <w:p>
-            <w:pPr>
-              <w:cnfStyle w:val="000000100000" w:firstRow="0" w:lastRow="0" w:firstColumn="0" w:lastColumn="0" w:oddVBand="0" w:evenVBand="0" w:oddHBand="1" w:evenHBand="0" w:firstRowFirstColumn="0" w:firstRowLastColumn="0" w:lastRowFirstColumn="0" w:lastRowLastColumn="0"/>
-            </w:pPr>
-            <w:r>
-              <w:t>INT(10)</w:t>
-            </w:r>
-          </w:p>
-        </w:tc>
-        <w:tc>
-          <w:tcPr>
-            <w:tcW w:w="1925" w:type="dxa"/>
-          </w:tcPr>
-          <w:p>
-            <w:pPr>
-              <w:cnfStyle w:val="000000100000" w:firstRow="0" w:lastRow="0" w:firstColumn="0" w:lastColumn="0" w:oddVBand="0" w:evenVBand="0" w:oddHBand="1" w:evenHBand="0" w:firstRowFirstColumn="0" w:firstRowLastColumn="0" w:lastRowFirstColumn="0" w:lastRowLastColumn="0"/>
-            </w:pPr>
-            <w:r>
-              <w:t>obligatoire</w:t>
+            <w:tcW w:w="2425" w:type="dxa"/>
+          </w:tcPr>
+          <w:p>
+            <w:pPr>
+              <w:cnfStyle w:val="000000100000" w:firstRow="0" w:lastRow="0" w:firstColumn="0" w:lastColumn="0" w:oddVBand="0" w:evenVBand="0" w:oddHBand="1" w:evenHBand="0" w:firstRowFirstColumn="0" w:firstRowLastColumn="0" w:lastRowFirstColumn="0" w:lastRowLastColumn="0"/>
+            </w:pPr>
+            <w:r>
+              <w:t>identifiant de l’auteur</w:t>
+            </w:r>
+          </w:p>
+        </w:tc>
+        <w:tc>
+          <w:tcPr>
+            <w:tcW w:w="1667" w:type="dxa"/>
+          </w:tcPr>
+          <w:p>
+            <w:pPr>
+              <w:cnfStyle w:val="000000100000" w:firstRow="0" w:lastRow="0" w:firstColumn="0" w:lastColumn="0" w:oddVBand="0" w:evenVBand="0" w:oddHBand="1" w:evenHBand="0" w:firstRowFirstColumn="0" w:firstRowLastColumn="0" w:lastRowFirstColumn="0" w:lastRowLastColumn="0"/>
+            </w:pPr>
+            <w:r>
+              <w:t>INT(11)</w:t>
+            </w:r>
+          </w:p>
+        </w:tc>
+        <w:tc>
+          <w:tcPr>
+            <w:tcW w:w="1789" w:type="dxa"/>
+          </w:tcPr>
+          <w:p>
+            <w:pPr>
+              <w:cnfStyle w:val="000000100000" w:firstRow="0" w:lastRow="0" w:firstColumn="0" w:lastColumn="0" w:oddVBand="0" w:evenVBand="0" w:oddHBand="1" w:evenHBand="0" w:firstRowFirstColumn="0" w:firstRowLastColumn="0" w:lastRowFirstColumn="0" w:lastRowLastColumn="0"/>
+            </w:pPr>
+            <w:r>
+              <w:t>identifiant, ai</w:t>
             </w:r>
           </w:p>
         </w:tc>
@@ -584,18 +569,14 @@
         <w:tc>
           <w:tcPr>
             <w:cnfStyle w:val="001000000000" w:firstRow="0" w:lastRow="0" w:firstColumn="1" w:lastColumn="0" w:oddVBand="0" w:evenVBand="0" w:oddHBand="0" w:evenHBand="0" w:firstRowFirstColumn="0" w:firstRowLastColumn="0" w:lastRowFirstColumn="0" w:lastRowLastColumn="0"/>
-            <w:tcW w:w="1279" w:type="dxa"/>
-            <w:vMerge w:val="restart"/>
-          </w:tcPr>
-          <w:p>
-            <w:r>
-              <w:t>Auteur</w:t>
-            </w:r>
-          </w:p>
-        </w:tc>
-        <w:tc>
-          <w:tcPr>
-            <w:tcW w:w="2894" w:type="dxa"/>
+            <w:tcW w:w="1276" w:type="dxa"/>
+            <w:vMerge/>
+          </w:tcPr>
+          <w:p/>
+        </w:tc>
+        <w:tc>
+          <w:tcPr>
+            <w:tcW w:w="3299" w:type="dxa"/>
           </w:tcPr>
           <w:p>
             <w:pPr>
@@ -603,47 +584,47 @@
             </w:pPr>
             <w:proofErr w:type="spellStart"/>
             <w:r>
-              <w:t>auteur_id</w:t>
+              <w:t>auteur_nom</w:t>
             </w:r>
             <w:proofErr w:type="spellEnd"/>
           </w:p>
         </w:tc>
         <w:tc>
           <w:tcPr>
-            <w:tcW w:w="2368" w:type="dxa"/>
-          </w:tcPr>
-          <w:p>
-            <w:pPr>
-              <w:cnfStyle w:val="000000000000" w:firstRow="0" w:lastRow="0" w:firstColumn="0" w:lastColumn="0" w:oddVBand="0" w:evenVBand="0" w:oddHBand="0" w:evenHBand="0" w:firstRowFirstColumn="0" w:firstRowLastColumn="0" w:lastRowFirstColumn="0" w:lastRowLastColumn="0"/>
-            </w:pPr>
-            <w:r>
-              <w:t>identifiant de l’auteur</w:t>
-            </w:r>
-          </w:p>
-        </w:tc>
-        <w:tc>
-          <w:tcPr>
-            <w:tcW w:w="1990" w:type="dxa"/>
-          </w:tcPr>
-          <w:p>
-            <w:pPr>
-              <w:cnfStyle w:val="000000000000" w:firstRow="0" w:lastRow="0" w:firstColumn="0" w:lastColumn="0" w:oddVBand="0" w:evenVBand="0" w:oddHBand="0" w:evenHBand="0" w:firstRowFirstColumn="0" w:firstRowLastColumn="0" w:lastRowFirstColumn="0" w:lastRowLastColumn="0"/>
-            </w:pPr>
-            <w:r>
-              <w:t>INT(11)</w:t>
-            </w:r>
-          </w:p>
-        </w:tc>
-        <w:tc>
-          <w:tcPr>
-            <w:tcW w:w="1925" w:type="dxa"/>
-          </w:tcPr>
-          <w:p>
-            <w:pPr>
-              <w:cnfStyle w:val="000000000000" w:firstRow="0" w:lastRow="0" w:firstColumn="0" w:lastColumn="0" w:oddVBand="0" w:evenVBand="0" w:oddHBand="0" w:evenHBand="0" w:firstRowFirstColumn="0" w:firstRowLastColumn="0" w:lastRowFirstColumn="0" w:lastRowLastColumn="0"/>
-            </w:pPr>
-            <w:r>
-              <w:t>identifiant, ai</w:t>
+            <w:tcW w:w="2425" w:type="dxa"/>
+          </w:tcPr>
+          <w:p>
+            <w:pPr>
+              <w:cnfStyle w:val="000000000000" w:firstRow="0" w:lastRow="0" w:firstColumn="0" w:lastColumn="0" w:oddVBand="0" w:evenVBand="0" w:oddHBand="0" w:evenHBand="0" w:firstRowFirstColumn="0" w:firstRowLastColumn="0" w:lastRowFirstColumn="0" w:lastRowLastColumn="0"/>
+            </w:pPr>
+            <w:r>
+              <w:t>nom de l’auteur</w:t>
+            </w:r>
+          </w:p>
+        </w:tc>
+        <w:tc>
+          <w:tcPr>
+            <w:tcW w:w="1667" w:type="dxa"/>
+          </w:tcPr>
+          <w:p>
+            <w:pPr>
+              <w:cnfStyle w:val="000000000000" w:firstRow="0" w:lastRow="0" w:firstColumn="0" w:lastColumn="0" w:oddVBand="0" w:evenVBand="0" w:oddHBand="0" w:evenHBand="0" w:firstRowFirstColumn="0" w:firstRowLastColumn="0" w:lastRowFirstColumn="0" w:lastRowLastColumn="0"/>
+            </w:pPr>
+            <w:r>
+              <w:t>VARCHAR(50)</w:t>
+            </w:r>
+          </w:p>
+        </w:tc>
+        <w:tc>
+          <w:tcPr>
+            <w:tcW w:w="1789" w:type="dxa"/>
+          </w:tcPr>
+          <w:p>
+            <w:pPr>
+              <w:cnfStyle w:val="000000000000" w:firstRow="0" w:lastRow="0" w:firstColumn="0" w:lastColumn="0" w:oddVBand="0" w:evenVBand="0" w:oddHBand="0" w:evenHBand="0" w:firstRowFirstColumn="0" w:firstRowLastColumn="0" w:lastRowFirstColumn="0" w:lastRowLastColumn="0"/>
+            </w:pPr>
+            <w:r>
+              <w:t>facultatif</w:t>
             </w:r>
           </w:p>
         </w:tc>
@@ -655,14 +636,14 @@
         <w:tc>
           <w:tcPr>
             <w:cnfStyle w:val="001000000000" w:firstRow="0" w:lastRow="0" w:firstColumn="1" w:lastColumn="0" w:oddVBand="0" w:evenVBand="0" w:oddHBand="0" w:evenHBand="0" w:firstRowFirstColumn="0" w:firstRowLastColumn="0" w:lastRowFirstColumn="0" w:lastRowLastColumn="0"/>
-            <w:tcW w:w="1279" w:type="dxa"/>
+            <w:tcW w:w="1276" w:type="dxa"/>
             <w:vMerge/>
           </w:tcPr>
           <w:p/>
         </w:tc>
         <w:tc>
           <w:tcPr>
-            <w:tcW w:w="2894" w:type="dxa"/>
+            <w:tcW w:w="3299" w:type="dxa"/>
           </w:tcPr>
           <w:p>
             <w:pPr>
@@ -670,27 +651,27 @@
             </w:pPr>
             <w:proofErr w:type="spellStart"/>
             <w:r>
-              <w:t>auteur_nom</w:t>
+              <w:t>auteur_prenom</w:t>
             </w:r>
             <w:proofErr w:type="spellEnd"/>
           </w:p>
         </w:tc>
         <w:tc>
           <w:tcPr>
-            <w:tcW w:w="2368" w:type="dxa"/>
-          </w:tcPr>
-          <w:p>
-            <w:pPr>
-              <w:cnfStyle w:val="000000100000" w:firstRow="0" w:lastRow="0" w:firstColumn="0" w:lastColumn="0" w:oddVBand="0" w:evenVBand="0" w:oddHBand="1" w:evenHBand="0" w:firstRowFirstColumn="0" w:firstRowLastColumn="0" w:lastRowFirstColumn="0" w:lastRowLastColumn="0"/>
-            </w:pPr>
-            <w:r>
-              <w:t>nom de l’auteur</w:t>
-            </w:r>
-          </w:p>
-        </w:tc>
-        <w:tc>
-          <w:tcPr>
-            <w:tcW w:w="1990" w:type="dxa"/>
+            <w:tcW w:w="2425" w:type="dxa"/>
+          </w:tcPr>
+          <w:p>
+            <w:pPr>
+              <w:cnfStyle w:val="000000100000" w:firstRow="0" w:lastRow="0" w:firstColumn="0" w:lastColumn="0" w:oddVBand="0" w:evenVBand="0" w:oddHBand="1" w:evenHBand="0" w:firstRowFirstColumn="0" w:firstRowLastColumn="0" w:lastRowFirstColumn="0" w:lastRowLastColumn="0"/>
+            </w:pPr>
+            <w:r>
+              <w:t>prénom de l’auteur</w:t>
+            </w:r>
+          </w:p>
+        </w:tc>
+        <w:tc>
+          <w:tcPr>
+            <w:tcW w:w="1667" w:type="dxa"/>
           </w:tcPr>
           <w:p>
             <w:pPr>
@@ -703,7 +684,7 @@
         </w:tc>
         <w:tc>
           <w:tcPr>
-            <w:tcW w:w="1925" w:type="dxa"/>
+            <w:tcW w:w="1789" w:type="dxa"/>
           </w:tcPr>
           <w:p>
             <w:pPr>
@@ -719,14 +700,14 @@
         <w:tc>
           <w:tcPr>
             <w:cnfStyle w:val="001000000000" w:firstRow="0" w:lastRow="0" w:firstColumn="1" w:lastColumn="0" w:oddVBand="0" w:evenVBand="0" w:oddHBand="0" w:evenHBand="0" w:firstRowFirstColumn="0" w:firstRowLastColumn="0" w:lastRowFirstColumn="0" w:lastRowLastColumn="0"/>
-            <w:tcW w:w="1279" w:type="dxa"/>
+            <w:tcW w:w="1276" w:type="dxa"/>
             <w:vMerge/>
           </w:tcPr>
           <w:p/>
         </w:tc>
         <w:tc>
           <w:tcPr>
-            <w:tcW w:w="2894" w:type="dxa"/>
+            <w:tcW w:w="3299" w:type="dxa"/>
           </w:tcPr>
           <w:p>
             <w:pPr>
@@ -734,27 +715,27 @@
             </w:pPr>
             <w:proofErr w:type="spellStart"/>
             <w:r>
-              <w:t>auteur_prenom</w:t>
+              <w:t>auteur_pseudonyme</w:t>
             </w:r>
             <w:proofErr w:type="spellEnd"/>
           </w:p>
         </w:tc>
         <w:tc>
           <w:tcPr>
-            <w:tcW w:w="2368" w:type="dxa"/>
-          </w:tcPr>
-          <w:p>
-            <w:pPr>
-              <w:cnfStyle w:val="000000000000" w:firstRow="0" w:lastRow="0" w:firstColumn="0" w:lastColumn="0" w:oddVBand="0" w:evenVBand="0" w:oddHBand="0" w:evenHBand="0" w:firstRowFirstColumn="0" w:firstRowLastColumn="0" w:lastRowFirstColumn="0" w:lastRowLastColumn="0"/>
-            </w:pPr>
-            <w:r>
-              <w:t>prénom de l’auteur</w:t>
-            </w:r>
-          </w:p>
-        </w:tc>
-        <w:tc>
-          <w:tcPr>
-            <w:tcW w:w="1990" w:type="dxa"/>
+            <w:tcW w:w="2425" w:type="dxa"/>
+          </w:tcPr>
+          <w:p>
+            <w:pPr>
+              <w:cnfStyle w:val="000000000000" w:firstRow="0" w:lastRow="0" w:firstColumn="0" w:lastColumn="0" w:oddVBand="0" w:evenVBand="0" w:oddHBand="0" w:evenHBand="0" w:firstRowFirstColumn="0" w:firstRowLastColumn="0" w:lastRowFirstColumn="0" w:lastRowLastColumn="0"/>
+            </w:pPr>
+            <w:r>
+              <w:t>pseudonyme de l’auteur</w:t>
+            </w:r>
+          </w:p>
+        </w:tc>
+        <w:tc>
+          <w:tcPr>
+            <w:tcW w:w="1667" w:type="dxa"/>
           </w:tcPr>
           <w:p>
             <w:pPr>
@@ -767,7 +748,7 @@
         </w:tc>
         <w:tc>
           <w:tcPr>
-            <w:tcW w:w="1925" w:type="dxa"/>
+            <w:tcW w:w="1789" w:type="dxa"/>
           </w:tcPr>
           <w:p>
             <w:pPr>
@@ -786,14 +767,18 @@
         <w:tc>
           <w:tcPr>
             <w:cnfStyle w:val="001000000000" w:firstRow="0" w:lastRow="0" w:firstColumn="1" w:lastColumn="0" w:oddVBand="0" w:evenVBand="0" w:oddHBand="0" w:evenHBand="0" w:firstRowFirstColumn="0" w:firstRowLastColumn="0" w:lastRowFirstColumn="0" w:lastRowLastColumn="0"/>
-            <w:tcW w:w="1279" w:type="dxa"/>
-            <w:vMerge/>
-          </w:tcPr>
-          <w:p/>
-        </w:tc>
-        <w:tc>
-          <w:tcPr>
-            <w:tcW w:w="2894" w:type="dxa"/>
+            <w:tcW w:w="1276" w:type="dxa"/>
+            <w:vMerge w:val="restart"/>
+          </w:tcPr>
+          <w:p>
+            <w:r>
+              <w:t>Librairie</w:t>
+            </w:r>
+          </w:p>
+        </w:tc>
+        <w:tc>
+          <w:tcPr>
+            <w:tcW w:w="3299" w:type="dxa"/>
           </w:tcPr>
           <w:p>
             <w:pPr>
@@ -801,47 +786,47 @@
             </w:pPr>
             <w:proofErr w:type="spellStart"/>
             <w:r>
-              <w:t>auteur_pseudonyme</w:t>
+              <w:t>librairie_id</w:t>
             </w:r>
             <w:proofErr w:type="spellEnd"/>
           </w:p>
         </w:tc>
         <w:tc>
           <w:tcPr>
-            <w:tcW w:w="2368" w:type="dxa"/>
-          </w:tcPr>
-          <w:p>
-            <w:pPr>
-              <w:cnfStyle w:val="000000100000" w:firstRow="0" w:lastRow="0" w:firstColumn="0" w:lastColumn="0" w:oddVBand="0" w:evenVBand="0" w:oddHBand="1" w:evenHBand="0" w:firstRowFirstColumn="0" w:firstRowLastColumn="0" w:lastRowFirstColumn="0" w:lastRowLastColumn="0"/>
-            </w:pPr>
-            <w:r>
-              <w:t>pseudonyme de l’auteur</w:t>
-            </w:r>
-          </w:p>
-        </w:tc>
-        <w:tc>
-          <w:tcPr>
-            <w:tcW w:w="1990" w:type="dxa"/>
-          </w:tcPr>
-          <w:p>
-            <w:pPr>
-              <w:cnfStyle w:val="000000100000" w:firstRow="0" w:lastRow="0" w:firstColumn="0" w:lastColumn="0" w:oddVBand="0" w:evenVBand="0" w:oddHBand="1" w:evenHBand="0" w:firstRowFirstColumn="0" w:firstRowLastColumn="0" w:lastRowFirstColumn="0" w:lastRowLastColumn="0"/>
-            </w:pPr>
-            <w:r>
-              <w:t>VARCHAR(50)</w:t>
-            </w:r>
-          </w:p>
-        </w:tc>
-        <w:tc>
-          <w:tcPr>
-            <w:tcW w:w="1925" w:type="dxa"/>
-          </w:tcPr>
-          <w:p>
-            <w:pPr>
-              <w:cnfStyle w:val="000000100000" w:firstRow="0" w:lastRow="0" w:firstColumn="0" w:lastColumn="0" w:oddVBand="0" w:evenVBand="0" w:oddHBand="1" w:evenHBand="0" w:firstRowFirstColumn="0" w:firstRowLastColumn="0" w:lastRowFirstColumn="0" w:lastRowLastColumn="0"/>
-            </w:pPr>
-            <w:r>
-              <w:t>facultatif</w:t>
+            <w:tcW w:w="2425" w:type="dxa"/>
+          </w:tcPr>
+          <w:p>
+            <w:pPr>
+              <w:cnfStyle w:val="000000100000" w:firstRow="0" w:lastRow="0" w:firstColumn="0" w:lastColumn="0" w:oddVBand="0" w:evenVBand="0" w:oddHBand="1" w:evenHBand="0" w:firstRowFirstColumn="0" w:firstRowLastColumn="0" w:lastRowFirstColumn="0" w:lastRowLastColumn="0"/>
+            </w:pPr>
+            <w:r>
+              <w:t>identifiant de la librairie</w:t>
+            </w:r>
+          </w:p>
+        </w:tc>
+        <w:tc>
+          <w:tcPr>
+            <w:tcW w:w="1667" w:type="dxa"/>
+          </w:tcPr>
+          <w:p>
+            <w:pPr>
+              <w:cnfStyle w:val="000000100000" w:firstRow="0" w:lastRow="0" w:firstColumn="0" w:lastColumn="0" w:oddVBand="0" w:evenVBand="0" w:oddHBand="1" w:evenHBand="0" w:firstRowFirstColumn="0" w:firstRowLastColumn="0" w:lastRowFirstColumn="0" w:lastRowLastColumn="0"/>
+            </w:pPr>
+            <w:r>
+              <w:t>INT(11)</w:t>
+            </w:r>
+          </w:p>
+        </w:tc>
+        <w:tc>
+          <w:tcPr>
+            <w:tcW w:w="1789" w:type="dxa"/>
+          </w:tcPr>
+          <w:p>
+            <w:pPr>
+              <w:cnfStyle w:val="000000100000" w:firstRow="0" w:lastRow="0" w:firstColumn="0" w:lastColumn="0" w:oddVBand="0" w:evenVBand="0" w:oddHBand="1" w:evenHBand="0" w:firstRowFirstColumn="0" w:firstRowLastColumn="0" w:lastRowFirstColumn="0" w:lastRowLastColumn="0"/>
+            </w:pPr>
+            <w:r>
+              <w:t>identifiant, ai</w:t>
             </w:r>
           </w:p>
         </w:tc>
@@ -850,18 +835,14 @@
         <w:tc>
           <w:tcPr>
             <w:cnfStyle w:val="001000000000" w:firstRow="0" w:lastRow="0" w:firstColumn="1" w:lastColumn="0" w:oddVBand="0" w:evenVBand="0" w:oddHBand="0" w:evenHBand="0" w:firstRowFirstColumn="0" w:firstRowLastColumn="0" w:lastRowFirstColumn="0" w:lastRowLastColumn="0"/>
-            <w:tcW w:w="1279" w:type="dxa"/>
-            <w:vMerge w:val="restart"/>
-          </w:tcPr>
-          <w:p>
-            <w:r>
-              <w:t>Libraire</w:t>
-            </w:r>
-          </w:p>
-        </w:tc>
-        <w:tc>
-          <w:tcPr>
-            <w:tcW w:w="2894" w:type="dxa"/>
+            <w:tcW w:w="1276" w:type="dxa"/>
+            <w:vMerge/>
+          </w:tcPr>
+          <w:p/>
+        </w:tc>
+        <w:tc>
+          <w:tcPr>
+            <w:tcW w:w="3299" w:type="dxa"/>
           </w:tcPr>
           <w:p>
             <w:pPr>
@@ -869,47 +850,47 @@
             </w:pPr>
             <w:proofErr w:type="spellStart"/>
             <w:r>
-              <w:t>libraire_id</w:t>
+              <w:t>librairie_nom</w:t>
             </w:r>
             <w:proofErr w:type="spellEnd"/>
           </w:p>
         </w:tc>
         <w:tc>
           <w:tcPr>
-            <w:tcW w:w="2368" w:type="dxa"/>
-          </w:tcPr>
-          <w:p>
-            <w:pPr>
-              <w:cnfStyle w:val="000000000000" w:firstRow="0" w:lastRow="0" w:firstColumn="0" w:lastColumn="0" w:oddVBand="0" w:evenVBand="0" w:oddHBand="0" w:evenHBand="0" w:firstRowFirstColumn="0" w:firstRowLastColumn="0" w:lastRowFirstColumn="0" w:lastRowLastColumn="0"/>
-            </w:pPr>
-            <w:r>
-              <w:t>identifiant du libraire</w:t>
-            </w:r>
-          </w:p>
-        </w:tc>
-        <w:tc>
-          <w:tcPr>
-            <w:tcW w:w="1990" w:type="dxa"/>
-          </w:tcPr>
-          <w:p>
-            <w:pPr>
-              <w:cnfStyle w:val="000000000000" w:firstRow="0" w:lastRow="0" w:firstColumn="0" w:lastColumn="0" w:oddVBand="0" w:evenVBand="0" w:oddHBand="0" w:evenHBand="0" w:firstRowFirstColumn="0" w:firstRowLastColumn="0" w:lastRowFirstColumn="0" w:lastRowLastColumn="0"/>
-            </w:pPr>
-            <w:r>
-              <w:t>INT(11)</w:t>
-            </w:r>
-          </w:p>
-        </w:tc>
-        <w:tc>
-          <w:tcPr>
-            <w:tcW w:w="1925" w:type="dxa"/>
-          </w:tcPr>
-          <w:p>
-            <w:pPr>
-              <w:cnfStyle w:val="000000000000" w:firstRow="0" w:lastRow="0" w:firstColumn="0" w:lastColumn="0" w:oddVBand="0" w:evenVBand="0" w:oddHBand="0" w:evenHBand="0" w:firstRowFirstColumn="0" w:firstRowLastColumn="0" w:lastRowFirstColumn="0" w:lastRowLastColumn="0"/>
-            </w:pPr>
-            <w:r>
-              <w:t>identifiant, ai</w:t>
+            <w:tcW w:w="2425" w:type="dxa"/>
+          </w:tcPr>
+          <w:p>
+            <w:pPr>
+              <w:cnfStyle w:val="000000000000" w:firstRow="0" w:lastRow="0" w:firstColumn="0" w:lastColumn="0" w:oddVBand="0" w:evenVBand="0" w:oddHBand="0" w:evenHBand="0" w:firstRowFirstColumn="0" w:firstRowLastColumn="0" w:lastRowFirstColumn="0" w:lastRowLastColumn="0"/>
+            </w:pPr>
+            <w:r>
+              <w:t>nom de la librairie</w:t>
+            </w:r>
+          </w:p>
+        </w:tc>
+        <w:tc>
+          <w:tcPr>
+            <w:tcW w:w="1667" w:type="dxa"/>
+          </w:tcPr>
+          <w:p>
+            <w:pPr>
+              <w:cnfStyle w:val="000000000000" w:firstRow="0" w:lastRow="0" w:firstColumn="0" w:lastColumn="0" w:oddVBand="0" w:evenVBand="0" w:oddHBand="0" w:evenHBand="0" w:firstRowFirstColumn="0" w:firstRowLastColumn="0" w:lastRowFirstColumn="0" w:lastRowLastColumn="0"/>
+            </w:pPr>
+            <w:r>
+              <w:t>VARCHAR(50)</w:t>
+            </w:r>
+          </w:p>
+        </w:tc>
+        <w:tc>
+          <w:tcPr>
+            <w:tcW w:w="1789" w:type="dxa"/>
+          </w:tcPr>
+          <w:p>
+            <w:pPr>
+              <w:cnfStyle w:val="000000000000" w:firstRow="0" w:lastRow="0" w:firstColumn="0" w:lastColumn="0" w:oddVBand="0" w:evenVBand="0" w:oddHBand="0" w:evenHBand="0" w:firstRowFirstColumn="0" w:firstRowLastColumn="0" w:lastRowFirstColumn="0" w:lastRowLastColumn="0"/>
+            </w:pPr>
+            <w:r>
+              <w:t>obligatoire</w:t>
             </w:r>
           </w:p>
         </w:tc>
@@ -921,14 +902,18 @@
         <w:tc>
           <w:tcPr>
             <w:cnfStyle w:val="001000000000" w:firstRow="0" w:lastRow="0" w:firstColumn="1" w:lastColumn="0" w:oddVBand="0" w:evenVBand="0" w:oddHBand="0" w:evenHBand="0" w:firstRowFirstColumn="0" w:firstRowLastColumn="0" w:lastRowFirstColumn="0" w:lastRowLastColumn="0"/>
-            <w:tcW w:w="1279" w:type="dxa"/>
-            <w:vMerge/>
-          </w:tcPr>
-          <w:p/>
-        </w:tc>
-        <w:tc>
-          <w:tcPr>
-            <w:tcW w:w="2894" w:type="dxa"/>
+            <w:tcW w:w="1276" w:type="dxa"/>
+            <w:vMerge w:val="restart"/>
+          </w:tcPr>
+          <w:p>
+            <w:r>
+              <w:t>Commande</w:t>
+            </w:r>
+          </w:p>
+        </w:tc>
+        <w:tc>
+          <w:tcPr>
+            <w:tcW w:w="3299" w:type="dxa"/>
           </w:tcPr>
           <w:p>
             <w:pPr>
@@ -936,47 +921,47 @@
             </w:pPr>
             <w:proofErr w:type="spellStart"/>
             <w:r>
-              <w:t>libraire_nom</w:t>
+              <w:t>commande_id</w:t>
             </w:r>
             <w:proofErr w:type="spellEnd"/>
           </w:p>
         </w:tc>
         <w:tc>
           <w:tcPr>
-            <w:tcW w:w="2368" w:type="dxa"/>
-          </w:tcPr>
-          <w:p>
-            <w:pPr>
-              <w:cnfStyle w:val="000000100000" w:firstRow="0" w:lastRow="0" w:firstColumn="0" w:lastColumn="0" w:oddVBand="0" w:evenVBand="0" w:oddHBand="1" w:evenHBand="0" w:firstRowFirstColumn="0" w:firstRowLastColumn="0" w:lastRowFirstColumn="0" w:lastRowLastColumn="0"/>
-            </w:pPr>
-            <w:r>
-              <w:t>nom du libraire</w:t>
-            </w:r>
-          </w:p>
-        </w:tc>
-        <w:tc>
-          <w:tcPr>
-            <w:tcW w:w="1990" w:type="dxa"/>
-          </w:tcPr>
-          <w:p>
-            <w:pPr>
-              <w:cnfStyle w:val="000000100000" w:firstRow="0" w:lastRow="0" w:firstColumn="0" w:lastColumn="0" w:oddVBand="0" w:evenVBand="0" w:oddHBand="1" w:evenHBand="0" w:firstRowFirstColumn="0" w:firstRowLastColumn="0" w:lastRowFirstColumn="0" w:lastRowLastColumn="0"/>
-            </w:pPr>
-            <w:r>
-              <w:t>VARCHAR(50)</w:t>
-            </w:r>
-          </w:p>
-        </w:tc>
-        <w:tc>
-          <w:tcPr>
-            <w:tcW w:w="1925" w:type="dxa"/>
-          </w:tcPr>
-          <w:p>
-            <w:pPr>
-              <w:cnfStyle w:val="000000100000" w:firstRow="0" w:lastRow="0" w:firstColumn="0" w:lastColumn="0" w:oddVBand="0" w:evenVBand="0" w:oddHBand="1" w:evenHBand="0" w:firstRowFirstColumn="0" w:firstRowLastColumn="0" w:lastRowFirstColumn="0" w:lastRowLastColumn="0"/>
-            </w:pPr>
-            <w:r>
-              <w:t>obligatoire</w:t>
+            <w:tcW w:w="2425" w:type="dxa"/>
+          </w:tcPr>
+          <w:p>
+            <w:pPr>
+              <w:cnfStyle w:val="000000100000" w:firstRow="0" w:lastRow="0" w:firstColumn="0" w:lastColumn="0" w:oddVBand="0" w:evenVBand="0" w:oddHBand="1" w:evenHBand="0" w:firstRowFirstColumn="0" w:firstRowLastColumn="0" w:lastRowFirstColumn="0" w:lastRowLastColumn="0"/>
+            </w:pPr>
+            <w:r>
+              <w:t>identifiant de la vente</w:t>
+            </w:r>
+          </w:p>
+        </w:tc>
+        <w:tc>
+          <w:tcPr>
+            <w:tcW w:w="1667" w:type="dxa"/>
+          </w:tcPr>
+          <w:p>
+            <w:pPr>
+              <w:cnfStyle w:val="000000100000" w:firstRow="0" w:lastRow="0" w:firstColumn="0" w:lastColumn="0" w:oddVBand="0" w:evenVBand="0" w:oddHBand="1" w:evenHBand="0" w:firstRowFirstColumn="0" w:firstRowLastColumn="0" w:lastRowFirstColumn="0" w:lastRowLastColumn="0"/>
+            </w:pPr>
+            <w:r>
+              <w:t>INT(11)</w:t>
+            </w:r>
+          </w:p>
+        </w:tc>
+        <w:tc>
+          <w:tcPr>
+            <w:tcW w:w="1789" w:type="dxa"/>
+          </w:tcPr>
+          <w:p>
+            <w:pPr>
+              <w:cnfStyle w:val="000000100000" w:firstRow="0" w:lastRow="0" w:firstColumn="0" w:lastColumn="0" w:oddVBand="0" w:evenVBand="0" w:oddHBand="1" w:evenHBand="0" w:firstRowFirstColumn="0" w:firstRowLastColumn="0" w:lastRowFirstColumn="0" w:lastRowLastColumn="0"/>
+            </w:pPr>
+            <w:r>
+              <w:t>identifiant, ai</w:t>
             </w:r>
           </w:p>
         </w:tc>
@@ -985,14 +970,14 @@
         <w:tc>
           <w:tcPr>
             <w:cnfStyle w:val="001000000000" w:firstRow="0" w:lastRow="0" w:firstColumn="1" w:lastColumn="0" w:oddVBand="0" w:evenVBand="0" w:oddHBand="0" w:evenHBand="0" w:firstRowFirstColumn="0" w:firstRowLastColumn="0" w:lastRowFirstColumn="0" w:lastRowLastColumn="0"/>
-            <w:tcW w:w="1279" w:type="dxa"/>
+            <w:tcW w:w="1276" w:type="dxa"/>
             <w:vMerge/>
           </w:tcPr>
           <w:p/>
         </w:tc>
         <w:tc>
           <w:tcPr>
-            <w:tcW w:w="2894" w:type="dxa"/>
+            <w:tcW w:w="3299" w:type="dxa"/>
           </w:tcPr>
           <w:p>
             <w:pPr>
@@ -1000,45 +985,40 @@
             </w:pPr>
             <w:proofErr w:type="spellStart"/>
             <w:r>
-              <w:t>libraire_prenom</w:t>
+              <w:t>commande_prix_vente_HT</w:t>
             </w:r>
             <w:proofErr w:type="spellEnd"/>
           </w:p>
         </w:tc>
         <w:tc>
           <w:tcPr>
-            <w:tcW w:w="2368" w:type="dxa"/>
-          </w:tcPr>
-          <w:p>
-            <w:pPr>
-              <w:cnfStyle w:val="000000000000" w:firstRow="0" w:lastRow="0" w:firstColumn="0" w:lastColumn="0" w:oddVBand="0" w:evenVBand="0" w:oddHBand="0" w:evenHBand="0" w:firstRowFirstColumn="0" w:firstRowLastColumn="0" w:lastRowFirstColumn="0" w:lastRowLastColumn="0"/>
-            </w:pPr>
-            <w:proofErr w:type="spellStart"/>
-            <w:r>
-              <w:t>prenom</w:t>
-            </w:r>
-            <w:proofErr w:type="spellEnd"/>
-            <w:r>
-              <w:t xml:space="preserve"> du libraire</w:t>
-            </w:r>
-          </w:p>
-        </w:tc>
-        <w:tc>
-          <w:tcPr>
-            <w:tcW w:w="1990" w:type="dxa"/>
-          </w:tcPr>
-          <w:p>
-            <w:pPr>
-              <w:cnfStyle w:val="000000000000" w:firstRow="0" w:lastRow="0" w:firstColumn="0" w:lastColumn="0" w:oddVBand="0" w:evenVBand="0" w:oddHBand="0" w:evenHBand="0" w:firstRowFirstColumn="0" w:firstRowLastColumn="0" w:lastRowFirstColumn="0" w:lastRowLastColumn="0"/>
-            </w:pPr>
-            <w:r>
-              <w:t>VARCHAR(50)</w:t>
-            </w:r>
-          </w:p>
-        </w:tc>
-        <w:tc>
-          <w:tcPr>
-            <w:tcW w:w="1925" w:type="dxa"/>
+            <w:tcW w:w="2425" w:type="dxa"/>
+          </w:tcPr>
+          <w:p>
+            <w:pPr>
+              <w:cnfStyle w:val="000000000000" w:firstRow="0" w:lastRow="0" w:firstColumn="0" w:lastColumn="0" w:oddVBand="0" w:evenVBand="0" w:oddHBand="0" w:evenHBand="0" w:firstRowFirstColumn="0" w:firstRowLastColumn="0" w:lastRowFirstColumn="0" w:lastRowLastColumn="0"/>
+            </w:pPr>
+            <w:r>
+              <w:t>prix de vente du livre</w:t>
+            </w:r>
+          </w:p>
+        </w:tc>
+        <w:tc>
+          <w:tcPr>
+            <w:tcW w:w="1667" w:type="dxa"/>
+          </w:tcPr>
+          <w:p>
+            <w:pPr>
+              <w:cnfStyle w:val="000000000000" w:firstRow="0" w:lastRow="0" w:firstColumn="0" w:lastColumn="0" w:oddVBand="0" w:evenVBand="0" w:oddHBand="0" w:evenHBand="0" w:firstRowFirstColumn="0" w:firstRowLastColumn="0" w:lastRowFirstColumn="0" w:lastRowLastColumn="0"/>
+            </w:pPr>
+            <w:r>
+              <w:t>DECIMAL(6,2)</w:t>
+            </w:r>
+          </w:p>
+        </w:tc>
+        <w:tc>
+          <w:tcPr>
+            <w:tcW w:w="1789" w:type="dxa"/>
           </w:tcPr>
           <w:p>
             <w:pPr>
@@ -1057,14 +1037,14 @@
         <w:tc>
           <w:tcPr>
             <w:cnfStyle w:val="001000000000" w:firstRow="0" w:lastRow="0" w:firstColumn="1" w:lastColumn="0" w:oddVBand="0" w:evenVBand="0" w:oddHBand="0" w:evenHBand="0" w:firstRowFirstColumn="0" w:firstRowLastColumn="0" w:lastRowFirstColumn="0" w:lastRowLastColumn="0"/>
-            <w:tcW w:w="1279" w:type="dxa"/>
+            <w:tcW w:w="1276" w:type="dxa"/>
             <w:vMerge/>
           </w:tcPr>
           <w:p/>
         </w:tc>
         <w:tc>
           <w:tcPr>
-            <w:tcW w:w="2894" w:type="dxa"/>
+            <w:tcW w:w="3299" w:type="dxa"/>
           </w:tcPr>
           <w:p>
             <w:pPr>
@@ -1072,52 +1052,47 @@
             </w:pPr>
             <w:proofErr w:type="spellStart"/>
             <w:r>
-              <w:t>libraire_numero_rue</w:t>
+              <w:t>commande_taxe</w:t>
             </w:r>
             <w:proofErr w:type="spellEnd"/>
           </w:p>
         </w:tc>
         <w:tc>
           <w:tcPr>
-            <w:tcW w:w="2368" w:type="dxa"/>
-          </w:tcPr>
-          <w:p>
-            <w:pPr>
-              <w:cnfStyle w:val="000000100000" w:firstRow="0" w:lastRow="0" w:firstColumn="0" w:lastColumn="0" w:oddVBand="0" w:evenVBand="0" w:oddHBand="1" w:evenHBand="0" w:firstRowFirstColumn="0" w:firstRowLastColumn="0" w:lastRowFirstColumn="0" w:lastRowLastColumn="0"/>
-            </w:pPr>
-            <w:proofErr w:type="spellStart"/>
-            <w:r>
-              <w:t>numero</w:t>
-            </w:r>
-            <w:proofErr w:type="spellEnd"/>
-            <w:r>
-              <w:t xml:space="preserve"> de rue du libraire</w:t>
-            </w:r>
-          </w:p>
-        </w:tc>
-        <w:tc>
-          <w:tcPr>
-            <w:tcW w:w="1990" w:type="dxa"/>
-          </w:tcPr>
-          <w:p>
-            <w:pPr>
-              <w:cnfStyle w:val="000000100000" w:firstRow="0" w:lastRow="0" w:firstColumn="0" w:lastColumn="0" w:oddVBand="0" w:evenVBand="0" w:oddHBand="1" w:evenHBand="0" w:firstRowFirstColumn="0" w:firstRowLastColumn="0" w:lastRowFirstColumn="0" w:lastRowLastColumn="0"/>
-            </w:pPr>
-            <w:r>
-              <w:t>VARCHAR(25)</w:t>
-            </w:r>
-          </w:p>
-        </w:tc>
-        <w:tc>
-          <w:tcPr>
-            <w:tcW w:w="1925" w:type="dxa"/>
-          </w:tcPr>
-          <w:p>
-            <w:pPr>
-              <w:cnfStyle w:val="000000100000" w:firstRow="0" w:lastRow="0" w:firstColumn="0" w:lastColumn="0" w:oddVBand="0" w:evenVBand="0" w:oddHBand="1" w:evenHBand="0" w:firstRowFirstColumn="0" w:firstRowLastColumn="0" w:lastRowFirstColumn="0" w:lastRowLastColumn="0"/>
-            </w:pPr>
-            <w:r>
-              <w:t>facultatif</w:t>
+            <w:tcW w:w="2425" w:type="dxa"/>
+          </w:tcPr>
+          <w:p>
+            <w:pPr>
+              <w:cnfStyle w:val="000000100000" w:firstRow="0" w:lastRow="0" w:firstColumn="0" w:lastColumn="0" w:oddVBand="0" w:evenVBand="0" w:oddHBand="1" w:evenHBand="0" w:firstRowFirstColumn="0" w:firstRowLastColumn="0" w:lastRowFirstColumn="0" w:lastRowLastColumn="0"/>
+            </w:pPr>
+            <w:r>
+              <w:t>TVA</w:t>
+            </w:r>
+          </w:p>
+        </w:tc>
+        <w:tc>
+          <w:tcPr>
+            <w:tcW w:w="1667" w:type="dxa"/>
+          </w:tcPr>
+          <w:p>
+            <w:pPr>
+              <w:cnfStyle w:val="000000100000" w:firstRow="0" w:lastRow="0" w:firstColumn="0" w:lastColumn="0" w:oddVBand="0" w:evenVBand="0" w:oddHBand="1" w:evenHBand="0" w:firstRowFirstColumn="0" w:firstRowLastColumn="0" w:lastRowFirstColumn="0" w:lastRowLastColumn="0"/>
+            </w:pPr>
+            <w:r>
+              <w:t>DECIMAL(5,2)</w:t>
+            </w:r>
+          </w:p>
+        </w:tc>
+        <w:tc>
+          <w:tcPr>
+            <w:tcW w:w="1789" w:type="dxa"/>
+          </w:tcPr>
+          <w:p>
+            <w:pPr>
+              <w:cnfStyle w:val="000000100000" w:firstRow="0" w:lastRow="0" w:firstColumn="0" w:lastColumn="0" w:oddVBand="0" w:evenVBand="0" w:oddHBand="1" w:evenHBand="0" w:firstRowFirstColumn="0" w:firstRowLastColumn="0" w:lastRowFirstColumn="0" w:lastRowLastColumn="0"/>
+            </w:pPr>
+            <w:r>
+              <w:t>obligatoire</w:t>
             </w:r>
           </w:p>
         </w:tc>
@@ -1126,14 +1101,14 @@
         <w:tc>
           <w:tcPr>
             <w:cnfStyle w:val="001000000000" w:firstRow="0" w:lastRow="0" w:firstColumn="1" w:lastColumn="0" w:oddVBand="0" w:evenVBand="0" w:oddHBand="0" w:evenHBand="0" w:firstRowFirstColumn="0" w:firstRowLastColumn="0" w:lastRowFirstColumn="0" w:lastRowLastColumn="0"/>
-            <w:tcW w:w="1279" w:type="dxa"/>
+            <w:tcW w:w="1276" w:type="dxa"/>
             <w:vMerge/>
           </w:tcPr>
           <w:p/>
         </w:tc>
         <w:tc>
           <w:tcPr>
-            <w:tcW w:w="2894" w:type="dxa"/>
+            <w:tcW w:w="3299" w:type="dxa"/>
           </w:tcPr>
           <w:p>
             <w:pPr>
@@ -1141,47 +1116,47 @@
             </w:pPr>
             <w:proofErr w:type="spellStart"/>
             <w:r>
-              <w:t>libraire_rue</w:t>
+              <w:t>commande_quantite</w:t>
             </w:r>
             <w:proofErr w:type="spellEnd"/>
           </w:p>
         </w:tc>
         <w:tc>
           <w:tcPr>
-            <w:tcW w:w="2368" w:type="dxa"/>
-          </w:tcPr>
-          <w:p>
-            <w:pPr>
-              <w:cnfStyle w:val="000000000000" w:firstRow="0" w:lastRow="0" w:firstColumn="0" w:lastColumn="0" w:oddVBand="0" w:evenVBand="0" w:oddHBand="0" w:evenHBand="0" w:firstRowFirstColumn="0" w:firstRowLastColumn="0" w:lastRowFirstColumn="0" w:lastRowLastColumn="0"/>
-            </w:pPr>
-            <w:r>
-              <w:t>rue du libraire</w:t>
-            </w:r>
-          </w:p>
-        </w:tc>
-        <w:tc>
-          <w:tcPr>
-            <w:tcW w:w="1990" w:type="dxa"/>
-          </w:tcPr>
-          <w:p>
-            <w:pPr>
-              <w:cnfStyle w:val="000000000000" w:firstRow="0" w:lastRow="0" w:firstColumn="0" w:lastColumn="0" w:oddVBand="0" w:evenVBand="0" w:oddHBand="0" w:evenHBand="0" w:firstRowFirstColumn="0" w:firstRowLastColumn="0" w:lastRowFirstColumn="0" w:lastRowLastColumn="0"/>
-            </w:pPr>
-            <w:r>
-              <w:t>VARCHAR(32)</w:t>
-            </w:r>
-          </w:p>
-        </w:tc>
-        <w:tc>
-          <w:tcPr>
-            <w:tcW w:w="1925" w:type="dxa"/>
-          </w:tcPr>
-          <w:p>
-            <w:pPr>
-              <w:cnfStyle w:val="000000000000" w:firstRow="0" w:lastRow="0" w:firstColumn="0" w:lastColumn="0" w:oddVBand="0" w:evenVBand="0" w:oddHBand="0" w:evenHBand="0" w:firstRowFirstColumn="0" w:firstRowLastColumn="0" w:lastRowFirstColumn="0" w:lastRowLastColumn="0"/>
-            </w:pPr>
-            <w:r>
-              <w:t>facultatif</w:t>
+            <w:tcW w:w="2425" w:type="dxa"/>
+          </w:tcPr>
+          <w:p>
+            <w:pPr>
+              <w:cnfStyle w:val="000000000000" w:firstRow="0" w:lastRow="0" w:firstColumn="0" w:lastColumn="0" w:oddVBand="0" w:evenVBand="0" w:oddHBand="0" w:evenHBand="0" w:firstRowFirstColumn="0" w:firstRowLastColumn="0" w:lastRowFirstColumn="0" w:lastRowLastColumn="0"/>
+            </w:pPr>
+            <w:r>
+              <w:t>quantité de livres commandés</w:t>
+            </w:r>
+          </w:p>
+        </w:tc>
+        <w:tc>
+          <w:tcPr>
+            <w:tcW w:w="1667" w:type="dxa"/>
+          </w:tcPr>
+          <w:p>
+            <w:pPr>
+              <w:cnfStyle w:val="000000000000" w:firstRow="0" w:lastRow="0" w:firstColumn="0" w:lastColumn="0" w:oddVBand="0" w:evenVBand="0" w:oddHBand="0" w:evenHBand="0" w:firstRowFirstColumn="0" w:firstRowLastColumn="0" w:lastRowFirstColumn="0" w:lastRowLastColumn="0"/>
+            </w:pPr>
+            <w:r>
+              <w:t>INT(10)</w:t>
+            </w:r>
+          </w:p>
+        </w:tc>
+        <w:tc>
+          <w:tcPr>
+            <w:tcW w:w="1789" w:type="dxa"/>
+          </w:tcPr>
+          <w:p>
+            <w:pPr>
+              <w:cnfStyle w:val="000000000000" w:firstRow="0" w:lastRow="0" w:firstColumn="0" w:lastColumn="0" w:oddVBand="0" w:evenVBand="0" w:oddHBand="0" w:evenHBand="0" w:firstRowFirstColumn="0" w:firstRowLastColumn="0" w:lastRowFirstColumn="0" w:lastRowLastColumn="0"/>
+            </w:pPr>
+            <w:r>
+              <w:t>obligatoire</w:t>
             </w:r>
           </w:p>
         </w:tc>
@@ -1193,14 +1168,18 @@
         <w:tc>
           <w:tcPr>
             <w:cnfStyle w:val="001000000000" w:firstRow="0" w:lastRow="0" w:firstColumn="1" w:lastColumn="0" w:oddVBand="0" w:evenVBand="0" w:oddHBand="0" w:evenHBand="0" w:firstRowFirstColumn="0" w:firstRowLastColumn="0" w:lastRowFirstColumn="0" w:lastRowLastColumn="0"/>
-            <w:tcW w:w="1279" w:type="dxa"/>
-            <w:vMerge/>
-          </w:tcPr>
-          <w:p/>
-        </w:tc>
-        <w:tc>
-          <w:tcPr>
-            <w:tcW w:w="2894" w:type="dxa"/>
+            <w:tcW w:w="1276" w:type="dxa"/>
+            <w:vMerge w:val="restart"/>
+          </w:tcPr>
+          <w:p>
+            <w:r>
+              <w:t>Distinction</w:t>
+            </w:r>
+          </w:p>
+        </w:tc>
+        <w:tc>
+          <w:tcPr>
+            <w:tcW w:w="3299" w:type="dxa"/>
           </w:tcPr>
           <w:p>
             <w:pPr>
@@ -1208,52 +1187,47 @@
             </w:pPr>
             <w:proofErr w:type="spellStart"/>
             <w:r>
-              <w:t>libraire_complement_adresse</w:t>
+              <w:t>distinction_id</w:t>
             </w:r>
             <w:proofErr w:type="spellEnd"/>
           </w:p>
         </w:tc>
         <w:tc>
           <w:tcPr>
-            <w:tcW w:w="2368" w:type="dxa"/>
-          </w:tcPr>
-          <w:p>
-            <w:pPr>
-              <w:cnfStyle w:val="000000100000" w:firstRow="0" w:lastRow="0" w:firstColumn="0" w:lastColumn="0" w:oddVBand="0" w:evenVBand="0" w:oddHBand="1" w:evenHBand="0" w:firstRowFirstColumn="0" w:firstRowLastColumn="0" w:lastRowFirstColumn="0" w:lastRowLastColumn="0"/>
-            </w:pPr>
-            <w:proofErr w:type="spellStart"/>
-            <w:r>
-              <w:t>complement</w:t>
-            </w:r>
-            <w:proofErr w:type="spellEnd"/>
-            <w:r>
-              <w:t xml:space="preserve"> d’dresse du libraire</w:t>
-            </w:r>
-          </w:p>
-        </w:tc>
-        <w:tc>
-          <w:tcPr>
-            <w:tcW w:w="1990" w:type="dxa"/>
-          </w:tcPr>
-          <w:p>
-            <w:pPr>
-              <w:cnfStyle w:val="000000100000" w:firstRow="0" w:lastRow="0" w:firstColumn="0" w:lastColumn="0" w:oddVBand="0" w:evenVBand="0" w:oddHBand="1" w:evenHBand="0" w:firstRowFirstColumn="0" w:firstRowLastColumn="0" w:lastRowFirstColumn="0" w:lastRowLastColumn="0"/>
-            </w:pPr>
-            <w:r>
-              <w:t>VARCHAR(32)</w:t>
-            </w:r>
-          </w:p>
-        </w:tc>
-        <w:tc>
-          <w:tcPr>
-            <w:tcW w:w="1925" w:type="dxa"/>
-          </w:tcPr>
-          <w:p>
-            <w:pPr>
-              <w:cnfStyle w:val="000000100000" w:firstRow="0" w:lastRow="0" w:firstColumn="0" w:lastColumn="0" w:oddVBand="0" w:evenVBand="0" w:oddHBand="1" w:evenHBand="0" w:firstRowFirstColumn="0" w:firstRowLastColumn="0" w:lastRowFirstColumn="0" w:lastRowLastColumn="0"/>
-            </w:pPr>
-            <w:r>
-              <w:t>facultatif</w:t>
+            <w:tcW w:w="2425" w:type="dxa"/>
+          </w:tcPr>
+          <w:p>
+            <w:pPr>
+              <w:cnfStyle w:val="000000100000" w:firstRow="0" w:lastRow="0" w:firstColumn="0" w:lastColumn="0" w:oddVBand="0" w:evenVBand="0" w:oddHBand="1" w:evenHBand="0" w:firstRowFirstColumn="0" w:firstRowLastColumn="0" w:lastRowFirstColumn="0" w:lastRowLastColumn="0"/>
+            </w:pPr>
+            <w:r>
+              <w:t>identifiant de la distinction</w:t>
+            </w:r>
+          </w:p>
+        </w:tc>
+        <w:tc>
+          <w:tcPr>
+            <w:tcW w:w="1667" w:type="dxa"/>
+          </w:tcPr>
+          <w:p>
+            <w:pPr>
+              <w:cnfStyle w:val="000000100000" w:firstRow="0" w:lastRow="0" w:firstColumn="0" w:lastColumn="0" w:oddVBand="0" w:evenVBand="0" w:oddHBand="1" w:evenHBand="0" w:firstRowFirstColumn="0" w:firstRowLastColumn="0" w:lastRowFirstColumn="0" w:lastRowLastColumn="0"/>
+            </w:pPr>
+            <w:r>
+              <w:t>INT(11)</w:t>
+            </w:r>
+          </w:p>
+        </w:tc>
+        <w:tc>
+          <w:tcPr>
+            <w:tcW w:w="1789" w:type="dxa"/>
+          </w:tcPr>
+          <w:p>
+            <w:pPr>
+              <w:cnfStyle w:val="000000100000" w:firstRow="0" w:lastRow="0" w:firstColumn="0" w:lastColumn="0" w:oddVBand="0" w:evenVBand="0" w:oddHBand="1" w:evenHBand="0" w:firstRowFirstColumn="0" w:firstRowLastColumn="0" w:lastRowFirstColumn="0" w:lastRowLastColumn="0"/>
+            </w:pPr>
+            <w:r>
+              <w:t>obligatoire, ai</w:t>
             </w:r>
           </w:p>
         </w:tc>
@@ -1262,14 +1236,14 @@
         <w:tc>
           <w:tcPr>
             <w:cnfStyle w:val="001000000000" w:firstRow="0" w:lastRow="0" w:firstColumn="1" w:lastColumn="0" w:oddVBand="0" w:evenVBand="0" w:oddHBand="0" w:evenHBand="0" w:firstRowFirstColumn="0" w:firstRowLastColumn="0" w:lastRowFirstColumn="0" w:lastRowLastColumn="0"/>
-            <w:tcW w:w="1279" w:type="dxa"/>
+            <w:tcW w:w="1276" w:type="dxa"/>
             <w:vMerge/>
           </w:tcPr>
           <w:p/>
         </w:tc>
         <w:tc>
           <w:tcPr>
-            <w:tcW w:w="2894" w:type="dxa"/>
+            <w:tcW w:w="3299" w:type="dxa"/>
           </w:tcPr>
           <w:p>
             <w:pPr>
@@ -1277,40 +1251,56 @@
             </w:pPr>
             <w:proofErr w:type="spellStart"/>
             <w:r>
-              <w:t>libraire_code_postal</w:t>
+              <w:t>distinction_libelle</w:t>
             </w:r>
             <w:proofErr w:type="spellEnd"/>
           </w:p>
         </w:tc>
         <w:tc>
           <w:tcPr>
-            <w:tcW w:w="2368" w:type="dxa"/>
-          </w:tcPr>
-          <w:p>
-            <w:pPr>
-              <w:cnfStyle w:val="000000000000" w:firstRow="0" w:lastRow="0" w:firstColumn="0" w:lastColumn="0" w:oddVBand="0" w:evenVBand="0" w:oddHBand="0" w:evenHBand="0" w:firstRowFirstColumn="0" w:firstRowLastColumn="0" w:lastRowFirstColumn="0" w:lastRowLastColumn="0"/>
-            </w:pPr>
-            <w:r>
-              <w:t>code postal du libraire</w:t>
-            </w:r>
-          </w:p>
-        </w:tc>
-        <w:tc>
-          <w:tcPr>
-            <w:tcW w:w="1990" w:type="dxa"/>
-          </w:tcPr>
-          <w:p>
-            <w:pPr>
-              <w:cnfStyle w:val="000000000000" w:firstRow="0" w:lastRow="0" w:firstColumn="0" w:lastColumn="0" w:oddVBand="0" w:evenVBand="0" w:oddHBand="0" w:evenHBand="0" w:firstRowFirstColumn="0" w:firstRowLastColumn="0" w:lastRowFirstColumn="0" w:lastRowLastColumn="0"/>
-            </w:pPr>
-            <w:r>
-              <w:t>CHAR(5)</w:t>
-            </w:r>
-          </w:p>
-        </w:tc>
-        <w:tc>
-          <w:tcPr>
-            <w:tcW w:w="1925" w:type="dxa"/>
+            <w:tcW w:w="2425" w:type="dxa"/>
+          </w:tcPr>
+          <w:p>
+            <w:pPr>
+              <w:cnfStyle w:val="000000000000" w:firstRow="0" w:lastRow="0" w:firstColumn="0" w:lastColumn="0" w:oddVBand="0" w:evenVBand="0" w:oddHBand="0" w:evenHBand="0" w:firstRowFirstColumn="0" w:firstRowLastColumn="0" w:lastRowFirstColumn="0" w:lastRowLastColumn="0"/>
+            </w:pPr>
+            <w:r>
+              <w:t>libellé de la distinction</w:t>
+            </w:r>
+          </w:p>
+          <w:p>
+            <w:pPr>
+              <w:cnfStyle w:val="000000000000" w:firstRow="0" w:lastRow="0" w:firstColumn="0" w:lastColumn="0" w:oddVBand="0" w:evenVBand="0" w:oddHBand="0" w:evenHBand="0" w:firstRowFirstColumn="0" w:firstRowLastColumn="0" w:lastRowFirstColumn="0" w:lastRowLastColumn="0"/>
+            </w:pPr>
+            <w:r>
+              <w:t xml:space="preserve">(Goncourt, </w:t>
+            </w:r>
+            <w:proofErr w:type="spellStart"/>
+            <w:r>
+              <w:t>Fémina</w:t>
+            </w:r>
+            <w:proofErr w:type="spellEnd"/>
+            <w:r>
+              <w:t>…)</w:t>
+            </w:r>
+          </w:p>
+        </w:tc>
+        <w:tc>
+          <w:tcPr>
+            <w:tcW w:w="1667" w:type="dxa"/>
+          </w:tcPr>
+          <w:p>
+            <w:pPr>
+              <w:cnfStyle w:val="000000000000" w:firstRow="0" w:lastRow="0" w:firstColumn="0" w:lastColumn="0" w:oddVBand="0" w:evenVBand="0" w:oddHBand="0" w:evenHBand="0" w:firstRowFirstColumn="0" w:firstRowLastColumn="0" w:lastRowFirstColumn="0" w:lastRowLastColumn="0"/>
+            </w:pPr>
+            <w:r>
+              <w:t>VARCHAR(50)</w:t>
+            </w:r>
+          </w:p>
+        </w:tc>
+        <w:tc>
+          <w:tcPr>
+            <w:tcW w:w="1789" w:type="dxa"/>
           </w:tcPr>
           <w:p>
             <w:pPr>
@@ -1329,14 +1319,14 @@
         <w:tc>
           <w:tcPr>
             <w:cnfStyle w:val="001000000000" w:firstRow="0" w:lastRow="0" w:firstColumn="1" w:lastColumn="0" w:oddVBand="0" w:evenVBand="0" w:oddHBand="0" w:evenHBand="0" w:firstRowFirstColumn="0" w:firstRowLastColumn="0" w:lastRowFirstColumn="0" w:lastRowLastColumn="0"/>
-            <w:tcW w:w="1279" w:type="dxa"/>
+            <w:tcW w:w="1276" w:type="dxa"/>
             <w:vMerge/>
           </w:tcPr>
           <w:p/>
         </w:tc>
         <w:tc>
           <w:tcPr>
-            <w:tcW w:w="2894" w:type="dxa"/>
+            <w:tcW w:w="3299" w:type="dxa"/>
           </w:tcPr>
           <w:p>
             <w:pPr>
@@ -1344,40 +1334,45 @@
             </w:pPr>
             <w:proofErr w:type="spellStart"/>
             <w:r>
-              <w:t>libraire_ville</w:t>
+              <w:t>distinction_annee</w:t>
             </w:r>
             <w:proofErr w:type="spellEnd"/>
           </w:p>
         </w:tc>
         <w:tc>
           <w:tcPr>
-            <w:tcW w:w="2368" w:type="dxa"/>
-          </w:tcPr>
-          <w:p>
-            <w:pPr>
-              <w:cnfStyle w:val="000000100000" w:firstRow="0" w:lastRow="0" w:firstColumn="0" w:lastColumn="0" w:oddVBand="0" w:evenVBand="0" w:oddHBand="1" w:evenHBand="0" w:firstRowFirstColumn="0" w:firstRowLastColumn="0" w:lastRowFirstColumn="0" w:lastRowLastColumn="0"/>
-            </w:pPr>
-            <w:r>
-              <w:t>ville du libraire</w:t>
-            </w:r>
-          </w:p>
-        </w:tc>
-        <w:tc>
-          <w:tcPr>
-            <w:tcW w:w="1990" w:type="dxa"/>
-          </w:tcPr>
-          <w:p>
-            <w:pPr>
-              <w:cnfStyle w:val="000000100000" w:firstRow="0" w:lastRow="0" w:firstColumn="0" w:lastColumn="0" w:oddVBand="0" w:evenVBand="0" w:oddHBand="1" w:evenHBand="0" w:firstRowFirstColumn="0" w:firstRowLastColumn="0" w:lastRowFirstColumn="0" w:lastRowLastColumn="0"/>
-            </w:pPr>
-            <w:r>
-              <w:t>VARCHAR(32)</w:t>
-            </w:r>
-          </w:p>
-        </w:tc>
-        <w:tc>
-          <w:tcPr>
-            <w:tcW w:w="1925" w:type="dxa"/>
+            <w:tcW w:w="2425" w:type="dxa"/>
+          </w:tcPr>
+          <w:p>
+            <w:pPr>
+              <w:cnfStyle w:val="000000100000" w:firstRow="0" w:lastRow="0" w:firstColumn="0" w:lastColumn="0" w:oddVBand="0" w:evenVBand="0" w:oddHBand="1" w:evenHBand="0" w:firstRowFirstColumn="0" w:firstRowLastColumn="0" w:lastRowFirstColumn="0" w:lastRowLastColumn="0"/>
+            </w:pPr>
+            <w:r>
+              <w:t>année de la distinction</w:t>
+            </w:r>
+          </w:p>
+        </w:tc>
+        <w:tc>
+          <w:tcPr>
+            <w:tcW w:w="1667" w:type="dxa"/>
+          </w:tcPr>
+          <w:p>
+            <w:pPr>
+              <w:cnfStyle w:val="000000100000" w:firstRow="0" w:lastRow="0" w:firstColumn="0" w:lastColumn="0" w:oddVBand="0" w:evenVBand="0" w:oddHBand="1" w:evenHBand="0" w:firstRowFirstColumn="0" w:firstRowLastColumn="0" w:lastRowFirstColumn="0" w:lastRowLastColumn="0"/>
+            </w:pPr>
+            <w:proofErr w:type="spellStart"/>
+            <w:r>
+              <w:t>int</w:t>
+            </w:r>
+            <w:proofErr w:type="spellEnd"/>
+            <w:r>
+              <w:t>(4)</w:t>
+            </w:r>
+          </w:p>
+        </w:tc>
+        <w:tc>
+          <w:tcPr>
+            <w:tcW w:w="1789" w:type="dxa"/>
           </w:tcPr>
           <w:p>
             <w:pPr>
@@ -1393,18 +1388,18 @@
         <w:tc>
           <w:tcPr>
             <w:cnfStyle w:val="001000000000" w:firstRow="0" w:lastRow="0" w:firstColumn="1" w:lastColumn="0" w:oddVBand="0" w:evenVBand="0" w:oddHBand="0" w:evenHBand="0" w:firstRowFirstColumn="0" w:firstRowLastColumn="0" w:lastRowFirstColumn="0" w:lastRowLastColumn="0"/>
-            <w:tcW w:w="1279" w:type="dxa"/>
+            <w:tcW w:w="1276" w:type="dxa"/>
             <w:vMerge w:val="restart"/>
           </w:tcPr>
           <w:p>
             <w:r>
-              <w:t>Commande</w:t>
-            </w:r>
-          </w:p>
-        </w:tc>
-        <w:tc>
-          <w:tcPr>
-            <w:tcW w:w="2894" w:type="dxa"/>
+              <w:t>Adresse</w:t>
+            </w:r>
+          </w:p>
+        </w:tc>
+        <w:tc>
+          <w:tcPr>
+            <w:tcW w:w="3299" w:type="dxa"/>
           </w:tcPr>
           <w:p>
             <w:pPr>
@@ -1412,27 +1407,27 @@
             </w:pPr>
             <w:proofErr w:type="spellStart"/>
             <w:r>
-              <w:t>commande_id</w:t>
+              <w:t>adresse_id</w:t>
             </w:r>
             <w:proofErr w:type="spellEnd"/>
           </w:p>
         </w:tc>
         <w:tc>
           <w:tcPr>
-            <w:tcW w:w="2368" w:type="dxa"/>
-          </w:tcPr>
-          <w:p>
-            <w:pPr>
-              <w:cnfStyle w:val="000000000000" w:firstRow="0" w:lastRow="0" w:firstColumn="0" w:lastColumn="0" w:oddVBand="0" w:evenVBand="0" w:oddHBand="0" w:evenHBand="0" w:firstRowFirstColumn="0" w:firstRowLastColumn="0" w:lastRowFirstColumn="0" w:lastRowLastColumn="0"/>
-            </w:pPr>
-            <w:r>
-              <w:t>identifiant de la vente</w:t>
-            </w:r>
-          </w:p>
-        </w:tc>
-        <w:tc>
-          <w:tcPr>
-            <w:tcW w:w="1990" w:type="dxa"/>
+            <w:tcW w:w="2425" w:type="dxa"/>
+          </w:tcPr>
+          <w:p>
+            <w:pPr>
+              <w:cnfStyle w:val="000000000000" w:firstRow="0" w:lastRow="0" w:firstColumn="0" w:lastColumn="0" w:oddVBand="0" w:evenVBand="0" w:oddHBand="0" w:evenHBand="0" w:firstRowFirstColumn="0" w:firstRowLastColumn="0" w:lastRowFirstColumn="0" w:lastRowLastColumn="0"/>
+            </w:pPr>
+            <w:r>
+              <w:t>identifiant de l’adresse</w:t>
+            </w:r>
+          </w:p>
+        </w:tc>
+        <w:tc>
+          <w:tcPr>
+            <w:tcW w:w="1667" w:type="dxa"/>
           </w:tcPr>
           <w:p>
             <w:pPr>
@@ -1445,7 +1440,7 @@
         </w:tc>
         <w:tc>
           <w:tcPr>
-            <w:tcW w:w="1925" w:type="dxa"/>
+            <w:tcW w:w="1789" w:type="dxa"/>
           </w:tcPr>
           <w:p>
             <w:pPr>
@@ -1464,14 +1459,14 @@
         <w:tc>
           <w:tcPr>
             <w:cnfStyle w:val="001000000000" w:firstRow="0" w:lastRow="0" w:firstColumn="1" w:lastColumn="0" w:oddVBand="0" w:evenVBand="0" w:oddHBand="0" w:evenHBand="0" w:firstRowFirstColumn="0" w:firstRowLastColumn="0" w:lastRowFirstColumn="0" w:lastRowLastColumn="0"/>
-            <w:tcW w:w="1279" w:type="dxa"/>
+            <w:tcW w:w="1276" w:type="dxa"/>
             <w:vMerge/>
           </w:tcPr>
           <w:p/>
         </w:tc>
         <w:tc>
           <w:tcPr>
-            <w:tcW w:w="2894" w:type="dxa"/>
+            <w:tcW w:w="3299" w:type="dxa"/>
           </w:tcPr>
           <w:p>
             <w:pPr>
@@ -1479,47 +1474,47 @@
             </w:pPr>
             <w:proofErr w:type="spellStart"/>
             <w:r>
-              <w:t>commande_prix_vente_livre_HT</w:t>
+              <w:t>adresse_numero</w:t>
             </w:r>
             <w:proofErr w:type="spellEnd"/>
           </w:p>
         </w:tc>
         <w:tc>
           <w:tcPr>
-            <w:tcW w:w="2368" w:type="dxa"/>
-          </w:tcPr>
-          <w:p>
-            <w:pPr>
-              <w:cnfStyle w:val="000000100000" w:firstRow="0" w:lastRow="0" w:firstColumn="0" w:lastColumn="0" w:oddVBand="0" w:evenVBand="0" w:oddHBand="1" w:evenHBand="0" w:firstRowFirstColumn="0" w:firstRowLastColumn="0" w:lastRowFirstColumn="0" w:lastRowLastColumn="0"/>
-            </w:pPr>
-            <w:r>
-              <w:t>prix de vente du livre</w:t>
-            </w:r>
-          </w:p>
-        </w:tc>
-        <w:tc>
-          <w:tcPr>
-            <w:tcW w:w="1990" w:type="dxa"/>
-          </w:tcPr>
-          <w:p>
-            <w:pPr>
-              <w:cnfStyle w:val="000000100000" w:firstRow="0" w:lastRow="0" w:firstColumn="0" w:lastColumn="0" w:oddVBand="0" w:evenVBand="0" w:oddHBand="1" w:evenHBand="0" w:firstRowFirstColumn="0" w:firstRowLastColumn="0" w:lastRowFirstColumn="0" w:lastRowLastColumn="0"/>
-            </w:pPr>
-            <w:r>
-              <w:t>DECIMAL(6,2)</w:t>
-            </w:r>
-          </w:p>
-        </w:tc>
-        <w:tc>
-          <w:tcPr>
-            <w:tcW w:w="1925" w:type="dxa"/>
-          </w:tcPr>
-          <w:p>
-            <w:pPr>
-              <w:cnfStyle w:val="000000100000" w:firstRow="0" w:lastRow="0" w:firstColumn="0" w:lastColumn="0" w:oddVBand="0" w:evenVBand="0" w:oddHBand="1" w:evenHBand="0" w:firstRowFirstColumn="0" w:firstRowLastColumn="0" w:lastRowFirstColumn="0" w:lastRowLastColumn="0"/>
-            </w:pPr>
-            <w:r>
-              <w:t>obligatoire</w:t>
+            <w:tcW w:w="2425" w:type="dxa"/>
+          </w:tcPr>
+          <w:p>
+            <w:pPr>
+              <w:cnfStyle w:val="000000100000" w:firstRow="0" w:lastRow="0" w:firstColumn="0" w:lastColumn="0" w:oddVBand="0" w:evenVBand="0" w:oddHBand="1" w:evenHBand="0" w:firstRowFirstColumn="0" w:firstRowLastColumn="0" w:lastRowFirstColumn="0" w:lastRowLastColumn="0"/>
+            </w:pPr>
+            <w:r>
+              <w:t>numéro</w:t>
+            </w:r>
+          </w:p>
+        </w:tc>
+        <w:tc>
+          <w:tcPr>
+            <w:tcW w:w="1667" w:type="dxa"/>
+          </w:tcPr>
+          <w:p>
+            <w:pPr>
+              <w:cnfStyle w:val="000000100000" w:firstRow="0" w:lastRow="0" w:firstColumn="0" w:lastColumn="0" w:oddVBand="0" w:evenVBand="0" w:oddHBand="1" w:evenHBand="0" w:firstRowFirstColumn="0" w:firstRowLastColumn="0" w:lastRowFirstColumn="0" w:lastRowLastColumn="0"/>
+            </w:pPr>
+            <w:r>
+              <w:t>VARCHAR(5)</w:t>
+            </w:r>
+          </w:p>
+        </w:tc>
+        <w:tc>
+          <w:tcPr>
+            <w:tcW w:w="1789" w:type="dxa"/>
+          </w:tcPr>
+          <w:p>
+            <w:pPr>
+              <w:cnfStyle w:val="000000100000" w:firstRow="0" w:lastRow="0" w:firstColumn="0" w:lastColumn="0" w:oddVBand="0" w:evenVBand="0" w:oddHBand="1" w:evenHBand="0" w:firstRowFirstColumn="0" w:firstRowLastColumn="0" w:lastRowFirstColumn="0" w:lastRowLastColumn="0"/>
+            </w:pPr>
+            <w:r>
+              <w:t>facultatif</w:t>
             </w:r>
           </w:p>
         </w:tc>
@@ -1528,14 +1523,14 @@
         <w:tc>
           <w:tcPr>
             <w:cnfStyle w:val="001000000000" w:firstRow="0" w:lastRow="0" w:firstColumn="1" w:lastColumn="0" w:oddVBand="0" w:evenVBand="0" w:oddHBand="0" w:evenHBand="0" w:firstRowFirstColumn="0" w:firstRowLastColumn="0" w:lastRowFirstColumn="0" w:lastRowLastColumn="0"/>
-            <w:tcW w:w="1279" w:type="dxa"/>
+            <w:tcW w:w="1276" w:type="dxa"/>
             <w:vMerge/>
           </w:tcPr>
           <w:p/>
         </w:tc>
         <w:tc>
           <w:tcPr>
-            <w:tcW w:w="2894" w:type="dxa"/>
+            <w:tcW w:w="3299" w:type="dxa"/>
           </w:tcPr>
           <w:p>
             <w:pPr>
@@ -1543,47 +1538,47 @@
             </w:pPr>
             <w:proofErr w:type="spellStart"/>
             <w:r>
-              <w:t>commande_taxe</w:t>
+              <w:t>adresse_libelle_voie</w:t>
             </w:r>
             <w:proofErr w:type="spellEnd"/>
           </w:p>
         </w:tc>
         <w:tc>
           <w:tcPr>
-            <w:tcW w:w="2368" w:type="dxa"/>
-          </w:tcPr>
-          <w:p>
-            <w:pPr>
-              <w:cnfStyle w:val="000000000000" w:firstRow="0" w:lastRow="0" w:firstColumn="0" w:lastColumn="0" w:oddVBand="0" w:evenVBand="0" w:oddHBand="0" w:evenHBand="0" w:firstRowFirstColumn="0" w:firstRowLastColumn="0" w:lastRowFirstColumn="0" w:lastRowLastColumn="0"/>
-            </w:pPr>
-            <w:r>
-              <w:t>TVA</w:t>
-            </w:r>
-          </w:p>
-        </w:tc>
-        <w:tc>
-          <w:tcPr>
-            <w:tcW w:w="1990" w:type="dxa"/>
-          </w:tcPr>
-          <w:p>
-            <w:pPr>
-              <w:cnfStyle w:val="000000000000" w:firstRow="0" w:lastRow="0" w:firstColumn="0" w:lastColumn="0" w:oddVBand="0" w:evenVBand="0" w:oddHBand="0" w:evenHBand="0" w:firstRowFirstColumn="0" w:firstRowLastColumn="0" w:lastRowFirstColumn="0" w:lastRowLastColumn="0"/>
-            </w:pPr>
-            <w:r>
-              <w:t>DECIMAL(5,2)</w:t>
-            </w:r>
-          </w:p>
-        </w:tc>
-        <w:tc>
-          <w:tcPr>
-            <w:tcW w:w="1925" w:type="dxa"/>
-          </w:tcPr>
-          <w:p>
-            <w:pPr>
-              <w:cnfStyle w:val="000000000000" w:firstRow="0" w:lastRow="0" w:firstColumn="0" w:lastColumn="0" w:oddVBand="0" w:evenVBand="0" w:oddHBand="0" w:evenHBand="0" w:firstRowFirstColumn="0" w:firstRowLastColumn="0" w:lastRowFirstColumn="0" w:lastRowLastColumn="0"/>
-            </w:pPr>
-            <w:r>
-              <w:t>obligatoire</w:t>
+            <w:tcW w:w="2425" w:type="dxa"/>
+          </w:tcPr>
+          <w:p>
+            <w:pPr>
+              <w:cnfStyle w:val="000000000000" w:firstRow="0" w:lastRow="0" w:firstColumn="0" w:lastColumn="0" w:oddVBand="0" w:evenVBand="0" w:oddHBand="0" w:evenHBand="0" w:firstRowFirstColumn="0" w:firstRowLastColumn="0" w:lastRowFirstColumn="0" w:lastRowLastColumn="0"/>
+            </w:pPr>
+            <w:r>
+              <w:t>libelle de voie</w:t>
+            </w:r>
+          </w:p>
+        </w:tc>
+        <w:tc>
+          <w:tcPr>
+            <w:tcW w:w="1667" w:type="dxa"/>
+          </w:tcPr>
+          <w:p>
+            <w:pPr>
+              <w:cnfStyle w:val="000000000000" w:firstRow="0" w:lastRow="0" w:firstColumn="0" w:lastColumn="0" w:oddVBand="0" w:evenVBand="0" w:oddHBand="0" w:evenHBand="0" w:firstRowFirstColumn="0" w:firstRowLastColumn="0" w:lastRowFirstColumn="0" w:lastRowLastColumn="0"/>
+            </w:pPr>
+            <w:r>
+              <w:t>VARCHAR(33)</w:t>
+            </w:r>
+          </w:p>
+        </w:tc>
+        <w:tc>
+          <w:tcPr>
+            <w:tcW w:w="1789" w:type="dxa"/>
+          </w:tcPr>
+          <w:p>
+            <w:pPr>
+              <w:cnfStyle w:val="000000000000" w:firstRow="0" w:lastRow="0" w:firstColumn="0" w:lastColumn="0" w:oddVBand="0" w:evenVBand="0" w:oddHBand="0" w:evenHBand="0" w:firstRowFirstColumn="0" w:firstRowLastColumn="0" w:lastRowFirstColumn="0" w:lastRowLastColumn="0"/>
+            </w:pPr>
+            <w:r>
+              <w:t>facultatif</w:t>
             </w:r>
           </w:p>
         </w:tc>
@@ -1595,14 +1590,14 @@
         <w:tc>
           <w:tcPr>
             <w:cnfStyle w:val="001000000000" w:firstRow="0" w:lastRow="0" w:firstColumn="1" w:lastColumn="0" w:oddVBand="0" w:evenVBand="0" w:oddHBand="0" w:evenHBand="0" w:firstRowFirstColumn="0" w:firstRowLastColumn="0" w:lastRowFirstColumn="0" w:lastRowLastColumn="0"/>
-            <w:tcW w:w="1279" w:type="dxa"/>
+            <w:tcW w:w="1276" w:type="dxa"/>
             <w:vMerge/>
           </w:tcPr>
           <w:p/>
         </w:tc>
         <w:tc>
           <w:tcPr>
-            <w:tcW w:w="2894" w:type="dxa"/>
+            <w:tcW w:w="3299" w:type="dxa"/>
           </w:tcPr>
           <w:p>
             <w:pPr>
@@ -1610,47 +1605,50 @@
             </w:pPr>
             <w:proofErr w:type="spellStart"/>
             <w:r>
-              <w:t>commande_quantite</w:t>
+              <w:t>adresse_complement</w:t>
             </w:r>
             <w:proofErr w:type="spellEnd"/>
-          </w:p>
-        </w:tc>
-        <w:tc>
-          <w:tcPr>
-            <w:tcW w:w="2368" w:type="dxa"/>
-          </w:tcPr>
-          <w:p>
-            <w:pPr>
-              <w:cnfStyle w:val="000000100000" w:firstRow="0" w:lastRow="0" w:firstColumn="0" w:lastColumn="0" w:oddVBand="0" w:evenVBand="0" w:oddHBand="1" w:evenHBand="0" w:firstRowFirstColumn="0" w:firstRowLastColumn="0" w:lastRowFirstColumn="0" w:lastRowLastColumn="0"/>
-            </w:pPr>
-            <w:r>
-              <w:t>quantité de livres commandés</w:t>
-            </w:r>
-          </w:p>
-        </w:tc>
-        <w:tc>
-          <w:tcPr>
-            <w:tcW w:w="1990" w:type="dxa"/>
-          </w:tcPr>
-          <w:p>
-            <w:pPr>
-              <w:cnfStyle w:val="000000100000" w:firstRow="0" w:lastRow="0" w:firstColumn="0" w:lastColumn="0" w:oddVBand="0" w:evenVBand="0" w:oddHBand="1" w:evenHBand="0" w:firstRowFirstColumn="0" w:firstRowLastColumn="0" w:lastRowFirstColumn="0" w:lastRowLastColumn="0"/>
-            </w:pPr>
-            <w:r>
-              <w:t>INT(10)</w:t>
-            </w:r>
-          </w:p>
-        </w:tc>
-        <w:tc>
-          <w:tcPr>
-            <w:tcW w:w="1925" w:type="dxa"/>
-          </w:tcPr>
-          <w:p>
-            <w:pPr>
-              <w:cnfStyle w:val="000000100000" w:firstRow="0" w:lastRow="0" w:firstColumn="0" w:lastColumn="0" w:oddVBand="0" w:evenVBand="0" w:oddHBand="1" w:evenHBand="0" w:firstRowFirstColumn="0" w:firstRowLastColumn="0" w:lastRowFirstColumn="0" w:lastRowLastColumn="0"/>
-            </w:pPr>
-            <w:r>
-              <w:t>obligatoire</w:t>
+            <w:r>
+              <w:t xml:space="preserve"> _remise</w:t>
+            </w:r>
+          </w:p>
+        </w:tc>
+        <w:tc>
+          <w:tcPr>
+            <w:tcW w:w="2425" w:type="dxa"/>
+          </w:tcPr>
+          <w:p>
+            <w:pPr>
+              <w:cnfStyle w:val="000000100000" w:firstRow="0" w:lastRow="0" w:firstColumn="0" w:lastColumn="0" w:oddVBand="0" w:evenVBand="0" w:oddHBand="1" w:evenHBand="0" w:firstRowFirstColumn="0" w:firstRowLastColumn="0" w:lastRowFirstColumn="0" w:lastRowLastColumn="0"/>
+            </w:pPr>
+            <w:r>
+              <w:t>complément de remise</w:t>
+            </w:r>
+          </w:p>
+        </w:tc>
+        <w:tc>
+          <w:tcPr>
+            <w:tcW w:w="1667" w:type="dxa"/>
+          </w:tcPr>
+          <w:p>
+            <w:pPr>
+              <w:cnfStyle w:val="000000100000" w:firstRow="0" w:lastRow="0" w:firstColumn="0" w:lastColumn="0" w:oddVBand="0" w:evenVBand="0" w:oddHBand="1" w:evenHBand="0" w:firstRowFirstColumn="0" w:firstRowLastColumn="0" w:lastRowFirstColumn="0" w:lastRowLastColumn="0"/>
+            </w:pPr>
+            <w:r>
+              <w:t>VARCHAR(38)</w:t>
+            </w:r>
+          </w:p>
+        </w:tc>
+        <w:tc>
+          <w:tcPr>
+            <w:tcW w:w="1789" w:type="dxa"/>
+          </w:tcPr>
+          <w:p>
+            <w:pPr>
+              <w:cnfStyle w:val="000000100000" w:firstRow="0" w:lastRow="0" w:firstColumn="0" w:lastColumn="0" w:oddVBand="0" w:evenVBand="0" w:oddHBand="1" w:evenHBand="0" w:firstRowFirstColumn="0" w:firstRowLastColumn="0" w:lastRowFirstColumn="0" w:lastRowLastColumn="0"/>
+            </w:pPr>
+            <w:r>
+              <w:t>facultatif</w:t>
             </w:r>
           </w:p>
         </w:tc>
@@ -1659,14 +1657,14 @@
         <w:tc>
           <w:tcPr>
             <w:cnfStyle w:val="001000000000" w:firstRow="0" w:lastRow="0" w:firstColumn="1" w:lastColumn="0" w:oddVBand="0" w:evenVBand="0" w:oddHBand="0" w:evenHBand="0" w:firstRowFirstColumn="0" w:firstRowLastColumn="0" w:lastRowFirstColumn="0" w:lastRowLastColumn="0"/>
-            <w:tcW w:w="1279" w:type="dxa"/>
+            <w:tcW w:w="1276" w:type="dxa"/>
             <w:vMerge/>
           </w:tcPr>
           <w:p/>
         </w:tc>
         <w:tc>
           <w:tcPr>
-            <w:tcW w:w="2894" w:type="dxa"/>
+            <w:tcW w:w="3299" w:type="dxa"/>
           </w:tcPr>
           <w:p>
             <w:pPr>
@@ -1674,14 +1672,275 @@
             </w:pPr>
             <w:proofErr w:type="spellStart"/>
             <w:r>
-              <w:t>commande_droits_auteur</w:t>
+              <w:t>adresse_complement_distribution</w:t>
             </w:r>
             <w:proofErr w:type="spellEnd"/>
           </w:p>
         </w:tc>
         <w:tc>
           <w:tcPr>
-            <w:tcW w:w="2368" w:type="dxa"/>
+            <w:tcW w:w="2425" w:type="dxa"/>
+          </w:tcPr>
+          <w:p>
+            <w:pPr>
+              <w:cnfStyle w:val="000000000000" w:firstRow="0" w:lastRow="0" w:firstColumn="0" w:lastColumn="0" w:oddVBand="0" w:evenVBand="0" w:oddHBand="0" w:evenHBand="0" w:firstRowFirstColumn="0" w:firstRowLastColumn="0" w:lastRowFirstColumn="0" w:lastRowLastColumn="0"/>
+            </w:pPr>
+            <w:r>
+              <w:t>complément de distribution</w:t>
+            </w:r>
+          </w:p>
+        </w:tc>
+        <w:tc>
+          <w:tcPr>
+            <w:tcW w:w="1667" w:type="dxa"/>
+          </w:tcPr>
+          <w:p>
+            <w:pPr>
+              <w:cnfStyle w:val="000000000000" w:firstRow="0" w:lastRow="0" w:firstColumn="0" w:lastColumn="0" w:oddVBand="0" w:evenVBand="0" w:oddHBand="0" w:evenHBand="0" w:firstRowFirstColumn="0" w:firstRowLastColumn="0" w:lastRowFirstColumn="0" w:lastRowLastColumn="0"/>
+            </w:pPr>
+            <w:r>
+              <w:t>VARCHAR(38)</w:t>
+            </w:r>
+          </w:p>
+        </w:tc>
+        <w:tc>
+          <w:tcPr>
+            <w:tcW w:w="1789" w:type="dxa"/>
+          </w:tcPr>
+          <w:p>
+            <w:pPr>
+              <w:cnfStyle w:val="000000000000" w:firstRow="0" w:lastRow="0" w:firstColumn="0" w:lastColumn="0" w:oddVBand="0" w:evenVBand="0" w:oddHBand="0" w:evenHBand="0" w:firstRowFirstColumn="0" w:firstRowLastColumn="0" w:lastRowFirstColumn="0" w:lastRowLastColumn="0"/>
+            </w:pPr>
+            <w:r>
+              <w:t>facultatif</w:t>
+            </w:r>
+          </w:p>
+        </w:tc>
+      </w:tr>
+      <w:tr>
+        <w:trPr>
+          <w:cnfStyle w:val="000000100000" w:firstRow="0" w:lastRow="0" w:firstColumn="0" w:lastColumn="0" w:oddVBand="0" w:evenVBand="0" w:oddHBand="1" w:evenHBand="0" w:firstRowFirstColumn="0" w:firstRowLastColumn="0" w:lastRowFirstColumn="0" w:lastRowLastColumn="0"/>
+        </w:trPr>
+        <w:tc>
+          <w:tcPr>
+            <w:cnfStyle w:val="001000000000" w:firstRow="0" w:lastRow="0" w:firstColumn="1" w:lastColumn="0" w:oddVBand="0" w:evenVBand="0" w:oddHBand="0" w:evenHBand="0" w:firstRowFirstColumn="0" w:firstRowLastColumn="0" w:lastRowFirstColumn="0" w:lastRowLastColumn="0"/>
+            <w:tcW w:w="1276" w:type="dxa"/>
+            <w:vMerge/>
+          </w:tcPr>
+          <w:p/>
+        </w:tc>
+        <w:tc>
+          <w:tcPr>
+            <w:tcW w:w="3299" w:type="dxa"/>
+          </w:tcPr>
+          <w:p>
+            <w:pPr>
+              <w:cnfStyle w:val="000000100000" w:firstRow="0" w:lastRow="0" w:firstColumn="0" w:lastColumn="0" w:oddVBand="0" w:evenVBand="0" w:oddHBand="1" w:evenHBand="0" w:firstRowFirstColumn="0" w:firstRowLastColumn="0" w:lastRowFirstColumn="0" w:lastRowLastColumn="0"/>
+            </w:pPr>
+            <w:proofErr w:type="spellStart"/>
+            <w:r>
+              <w:t>adresse_code_postal</w:t>
+            </w:r>
+            <w:proofErr w:type="spellEnd"/>
+          </w:p>
+        </w:tc>
+        <w:tc>
+          <w:tcPr>
+            <w:tcW w:w="2425" w:type="dxa"/>
+          </w:tcPr>
+          <w:p>
+            <w:pPr>
+              <w:cnfStyle w:val="000000100000" w:firstRow="0" w:lastRow="0" w:firstColumn="0" w:lastColumn="0" w:oddVBand="0" w:evenVBand="0" w:oddHBand="1" w:evenHBand="0" w:firstRowFirstColumn="0" w:firstRowLastColumn="0" w:lastRowFirstColumn="0" w:lastRowLastColumn="0"/>
+            </w:pPr>
+            <w:r>
+              <w:t>code postal</w:t>
+            </w:r>
+          </w:p>
+        </w:tc>
+        <w:tc>
+          <w:tcPr>
+            <w:tcW w:w="1667" w:type="dxa"/>
+          </w:tcPr>
+          <w:p>
+            <w:pPr>
+              <w:cnfStyle w:val="000000100000" w:firstRow="0" w:lastRow="0" w:firstColumn="0" w:lastColumn="0" w:oddVBand="0" w:evenVBand="0" w:oddHBand="1" w:evenHBand="0" w:firstRowFirstColumn="0" w:firstRowLastColumn="0" w:lastRowFirstColumn="0" w:lastRowLastColumn="0"/>
+            </w:pPr>
+            <w:r>
+              <w:t>CHAR(5)</w:t>
+            </w:r>
+          </w:p>
+        </w:tc>
+        <w:tc>
+          <w:tcPr>
+            <w:tcW w:w="1789" w:type="dxa"/>
+          </w:tcPr>
+          <w:p>
+            <w:pPr>
+              <w:cnfStyle w:val="000000100000" w:firstRow="0" w:lastRow="0" w:firstColumn="0" w:lastColumn="0" w:oddVBand="0" w:evenVBand="0" w:oddHBand="1" w:evenHBand="0" w:firstRowFirstColumn="0" w:firstRowLastColumn="0" w:lastRowFirstColumn="0" w:lastRowLastColumn="0"/>
+            </w:pPr>
+            <w:r>
+              <w:t>obligatoire</w:t>
+            </w:r>
+          </w:p>
+        </w:tc>
+      </w:tr>
+      <w:tr>
+        <w:tc>
+          <w:tcPr>
+            <w:cnfStyle w:val="001000000000" w:firstRow="0" w:lastRow="0" w:firstColumn="1" w:lastColumn="0" w:oddVBand="0" w:evenVBand="0" w:oddHBand="0" w:evenHBand="0" w:firstRowFirstColumn="0" w:firstRowLastColumn="0" w:lastRowFirstColumn="0" w:lastRowLastColumn="0"/>
+            <w:tcW w:w="1276" w:type="dxa"/>
+            <w:vMerge/>
+          </w:tcPr>
+          <w:p/>
+        </w:tc>
+        <w:tc>
+          <w:tcPr>
+            <w:tcW w:w="3299" w:type="dxa"/>
+          </w:tcPr>
+          <w:p>
+            <w:pPr>
+              <w:cnfStyle w:val="000000000000" w:firstRow="0" w:lastRow="0" w:firstColumn="0" w:lastColumn="0" w:oddVBand="0" w:evenVBand="0" w:oddHBand="0" w:evenHBand="0" w:firstRowFirstColumn="0" w:firstRowLastColumn="0" w:lastRowFirstColumn="0" w:lastRowLastColumn="0"/>
+            </w:pPr>
+            <w:proofErr w:type="spellStart"/>
+            <w:r>
+              <w:t>adresse_localite</w:t>
+            </w:r>
+            <w:proofErr w:type="spellEnd"/>
+          </w:p>
+        </w:tc>
+        <w:tc>
+          <w:tcPr>
+            <w:tcW w:w="2425" w:type="dxa"/>
+          </w:tcPr>
+          <w:p>
+            <w:pPr>
+              <w:cnfStyle w:val="000000000000" w:firstRow="0" w:lastRow="0" w:firstColumn="0" w:lastColumn="0" w:oddVBand="0" w:evenVBand="0" w:oddHBand="0" w:evenHBand="0" w:firstRowFirstColumn="0" w:firstRowLastColumn="0" w:lastRowFirstColumn="0" w:lastRowLastColumn="0"/>
+            </w:pPr>
+            <w:r>
+              <w:t>localité</w:t>
+            </w:r>
+          </w:p>
+        </w:tc>
+        <w:tc>
+          <w:tcPr>
+            <w:tcW w:w="1667" w:type="dxa"/>
+          </w:tcPr>
+          <w:p>
+            <w:pPr>
+              <w:cnfStyle w:val="000000000000" w:firstRow="0" w:lastRow="0" w:firstColumn="0" w:lastColumn="0" w:oddVBand="0" w:evenVBand="0" w:oddHBand="0" w:evenHBand="0" w:firstRowFirstColumn="0" w:firstRowLastColumn="0" w:lastRowFirstColumn="0" w:lastRowLastColumn="0"/>
+            </w:pPr>
+            <w:r>
+              <w:t>VARCHAR(33)</w:t>
+            </w:r>
+          </w:p>
+        </w:tc>
+        <w:tc>
+          <w:tcPr>
+            <w:tcW w:w="1789" w:type="dxa"/>
+          </w:tcPr>
+          <w:p>
+            <w:pPr>
+              <w:cnfStyle w:val="000000000000" w:firstRow="0" w:lastRow="0" w:firstColumn="0" w:lastColumn="0" w:oddVBand="0" w:evenVBand="0" w:oddHBand="0" w:evenHBand="0" w:firstRowFirstColumn="0" w:firstRowLastColumn="0" w:lastRowFirstColumn="0" w:lastRowLastColumn="0"/>
+            </w:pPr>
+            <w:r>
+              <w:t>obligatoire</w:t>
+            </w:r>
+          </w:p>
+        </w:tc>
+      </w:tr>
+      <w:tr>
+        <w:trPr>
+          <w:cnfStyle w:val="000000100000" w:firstRow="0" w:lastRow="0" w:firstColumn="0" w:lastColumn="0" w:oddVBand="0" w:evenVBand="0" w:oddHBand="1" w:evenHBand="0" w:firstRowFirstColumn="0" w:firstRowLastColumn="0" w:lastRowFirstColumn="0" w:lastRowLastColumn="0"/>
+        </w:trPr>
+        <w:tc>
+          <w:tcPr>
+            <w:cnfStyle w:val="001000000000" w:firstRow="0" w:lastRow="0" w:firstColumn="1" w:lastColumn="0" w:oddVBand="0" w:evenVBand="0" w:oddHBand="0" w:evenHBand="0" w:firstRowFirstColumn="0" w:firstRowLastColumn="0" w:lastRowFirstColumn="0" w:lastRowLastColumn="0"/>
+            <w:tcW w:w="1276" w:type="dxa"/>
+            <w:vMerge/>
+          </w:tcPr>
+          <w:p/>
+        </w:tc>
+        <w:tc>
+          <w:tcPr>
+            <w:tcW w:w="3299" w:type="dxa"/>
+          </w:tcPr>
+          <w:p>
+            <w:pPr>
+              <w:cnfStyle w:val="000000100000" w:firstRow="0" w:lastRow="0" w:firstColumn="0" w:lastColumn="0" w:oddVBand="0" w:evenVBand="0" w:oddHBand="1" w:evenHBand="0" w:firstRowFirstColumn="0" w:firstRowLastColumn="0" w:lastRowFirstColumn="0" w:lastRowLastColumn="0"/>
+            </w:pPr>
+            <w:proofErr w:type="spellStart"/>
+            <w:r>
+              <w:t>adresse_pays</w:t>
+            </w:r>
+            <w:proofErr w:type="spellEnd"/>
+          </w:p>
+        </w:tc>
+        <w:tc>
+          <w:tcPr>
+            <w:tcW w:w="2425" w:type="dxa"/>
+          </w:tcPr>
+          <w:p>
+            <w:pPr>
+              <w:cnfStyle w:val="000000100000" w:firstRow="0" w:lastRow="0" w:firstColumn="0" w:lastColumn="0" w:oddVBand="0" w:evenVBand="0" w:oddHBand="1" w:evenHBand="0" w:firstRowFirstColumn="0" w:firstRowLastColumn="0" w:lastRowFirstColumn="0" w:lastRowLastColumn="0"/>
+            </w:pPr>
+            <w:r>
+              <w:t>pays</w:t>
+            </w:r>
+          </w:p>
+        </w:tc>
+        <w:tc>
+          <w:tcPr>
+            <w:tcW w:w="1667" w:type="dxa"/>
+          </w:tcPr>
+          <w:p>
+            <w:pPr>
+              <w:cnfStyle w:val="000000100000" w:firstRow="0" w:lastRow="0" w:firstColumn="0" w:lastColumn="0" w:oddVBand="0" w:evenVBand="0" w:oddHBand="1" w:evenHBand="0" w:firstRowFirstColumn="0" w:firstRowLastColumn="0" w:lastRowFirstColumn="0" w:lastRowLastColumn="0"/>
+            </w:pPr>
+            <w:r>
+              <w:t>VARCHAR(38)</w:t>
+            </w:r>
+          </w:p>
+        </w:tc>
+        <w:tc>
+          <w:tcPr>
+            <w:tcW w:w="1789" w:type="dxa"/>
+          </w:tcPr>
+          <w:p>
+            <w:pPr>
+              <w:cnfStyle w:val="000000100000" w:firstRow="0" w:lastRow="0" w:firstColumn="0" w:lastColumn="0" w:oddVBand="0" w:evenVBand="0" w:oddHBand="1" w:evenHBand="0" w:firstRowFirstColumn="0" w:firstRowLastColumn="0" w:lastRowFirstColumn="0" w:lastRowLastColumn="0"/>
+            </w:pPr>
+            <w:r>
+              <w:t>facultatif</w:t>
+            </w:r>
+          </w:p>
+        </w:tc>
+      </w:tr>
+      <w:tr>
+        <w:tc>
+          <w:tcPr>
+            <w:cnfStyle w:val="001000000000" w:firstRow="0" w:lastRow="0" w:firstColumn="1" w:lastColumn="0" w:oddVBand="0" w:evenVBand="0" w:oddHBand="0" w:evenHBand="0" w:firstRowFirstColumn="0" w:firstRowLastColumn="0" w:lastRowFirstColumn="0" w:lastRowLastColumn="0"/>
+            <w:tcW w:w="1276" w:type="dxa"/>
+          </w:tcPr>
+          <w:p/>
+        </w:tc>
+        <w:tc>
+          <w:tcPr>
+            <w:tcW w:w="3299" w:type="dxa"/>
+          </w:tcPr>
+          <w:p>
+            <w:pPr>
+              <w:cnfStyle w:val="000000000000" w:firstRow="0" w:lastRow="0" w:firstColumn="0" w:lastColumn="0" w:oddVBand="0" w:evenVBand="0" w:oddHBand="0" w:evenHBand="0" w:firstRowFirstColumn="0" w:firstRowLastColumn="0" w:lastRowFirstColumn="0" w:lastRowLastColumn="0"/>
+            </w:pPr>
+            <w:proofErr w:type="spellStart"/>
+            <w:r>
+              <w:t>droits_auteur</w:t>
+            </w:r>
+            <w:proofErr w:type="spellEnd"/>
+          </w:p>
+        </w:tc>
+        <w:tc>
+          <w:tcPr>
+            <w:tcW w:w="2425" w:type="dxa"/>
           </w:tcPr>
           <w:p>
             <w:pPr>
@@ -1694,7 +1953,7 @@
         </w:tc>
         <w:tc>
           <w:tcPr>
-            <w:tcW w:w="1990" w:type="dxa"/>
+            <w:tcW w:w="1667" w:type="dxa"/>
           </w:tcPr>
           <w:p>
             <w:pPr>
@@ -1707,7 +1966,7 @@
         </w:tc>
         <w:tc>
           <w:tcPr>
-            <w:tcW w:w="1925" w:type="dxa"/>
+            <w:tcW w:w="1789" w:type="dxa"/>
           </w:tcPr>
           <w:p>
             <w:pPr>
@@ -1722,6 +1981,11 @@
       <w:bookmarkEnd w:id="0"/>
       <w:bookmarkEnd w:id="1"/>
     </w:tbl>
+    <w:p>
+      <w:pPr>
+        <w:pStyle w:val="Titre1"/>
+      </w:pPr>
+    </w:p>
     <w:p/>
     <w:sectPr>
       <w:pgSz w:w="11906" w:h="16838"/>
@@ -2131,6 +2395,7 @@
   <w:style w:type="paragraph" w:default="1" w:styleId="Normal">
     <w:name w:val="Normal"/>
     <w:qFormat/>
+    <w:rsid w:val="004C294E"/>
   </w:style>
   <w:style w:type="paragraph" w:styleId="Titre1">
     <w:name w:val="heading 1"/>
@@ -2320,6 +2585,112 @@
       <w:tblPr/>
       <w:tcPr>
         <w:shd w:val="clear" w:color="auto" w:fill="DEEAF6" w:themeFill="accent5" w:themeFillTint="33"/>
+      </w:tcPr>
+    </w:tblStylePr>
+  </w:style>
+  <w:style w:type="table" w:styleId="TableauGrille5Fonc-Accentuation5">
+    <w:name w:val="Grid Table 5 Dark Accent 5"/>
+    <w:basedOn w:val="TableauNormal"/>
+    <w:uiPriority w:val="50"/>
+    <w:rsid w:val="004C294E"/>
+    <w:pPr>
+      <w:spacing w:after="0" w:line="240" w:lineRule="auto"/>
+    </w:pPr>
+    <w:tblPr>
+      <w:tblStyleRowBandSize w:val="1"/>
+      <w:tblStyleColBandSize w:val="1"/>
+      <w:tblBorders>
+        <w:top w:val="single" w:sz="4" w:space="0" w:color="FFFFFF" w:themeColor="background1"/>
+        <w:left w:val="single" w:sz="4" w:space="0" w:color="FFFFFF" w:themeColor="background1"/>
+        <w:bottom w:val="single" w:sz="4" w:space="0" w:color="FFFFFF" w:themeColor="background1"/>
+        <w:right w:val="single" w:sz="4" w:space="0" w:color="FFFFFF" w:themeColor="background1"/>
+        <w:insideH w:val="single" w:sz="4" w:space="0" w:color="FFFFFF" w:themeColor="background1"/>
+        <w:insideV w:val="single" w:sz="4" w:space="0" w:color="FFFFFF" w:themeColor="background1"/>
+      </w:tblBorders>
+    </w:tblPr>
+    <w:tcPr>
+      <w:shd w:val="clear" w:color="auto" w:fill="DEEAF6" w:themeFill="accent5" w:themeFillTint="33"/>
+    </w:tcPr>
+    <w:tblStylePr w:type="firstRow">
+      <w:rPr>
+        <w:b/>
+        <w:bCs/>
+        <w:color w:val="FFFFFF" w:themeColor="background1"/>
+      </w:rPr>
+      <w:tblPr/>
+      <w:tcPr>
+        <w:tcBorders>
+          <w:top w:val="single" w:sz="4" w:space="0" w:color="FFFFFF" w:themeColor="background1"/>
+          <w:left w:val="single" w:sz="4" w:space="0" w:color="FFFFFF" w:themeColor="background1"/>
+          <w:right w:val="single" w:sz="4" w:space="0" w:color="FFFFFF" w:themeColor="background1"/>
+          <w:insideH w:val="nil"/>
+          <w:insideV w:val="nil"/>
+        </w:tcBorders>
+        <w:shd w:val="clear" w:color="auto" w:fill="5B9BD5" w:themeFill="accent5"/>
+      </w:tcPr>
+    </w:tblStylePr>
+    <w:tblStylePr w:type="lastRow">
+      <w:rPr>
+        <w:b/>
+        <w:bCs/>
+        <w:color w:val="FFFFFF" w:themeColor="background1"/>
+      </w:rPr>
+      <w:tblPr/>
+      <w:tcPr>
+        <w:tcBorders>
+          <w:left w:val="single" w:sz="4" w:space="0" w:color="FFFFFF" w:themeColor="background1"/>
+          <w:bottom w:val="single" w:sz="4" w:space="0" w:color="FFFFFF" w:themeColor="background1"/>
+          <w:right w:val="single" w:sz="4" w:space="0" w:color="FFFFFF" w:themeColor="background1"/>
+          <w:insideH w:val="nil"/>
+          <w:insideV w:val="nil"/>
+        </w:tcBorders>
+        <w:shd w:val="clear" w:color="auto" w:fill="5B9BD5" w:themeFill="accent5"/>
+      </w:tcPr>
+    </w:tblStylePr>
+    <w:tblStylePr w:type="firstCol">
+      <w:rPr>
+        <w:b/>
+        <w:bCs/>
+        <w:color w:val="FFFFFF" w:themeColor="background1"/>
+      </w:rPr>
+      <w:tblPr/>
+      <w:tcPr>
+        <w:tcBorders>
+          <w:top w:val="single" w:sz="4" w:space="0" w:color="FFFFFF" w:themeColor="background1"/>
+          <w:left w:val="single" w:sz="4" w:space="0" w:color="FFFFFF" w:themeColor="background1"/>
+          <w:bottom w:val="single" w:sz="4" w:space="0" w:color="FFFFFF" w:themeColor="background1"/>
+          <w:insideV w:val="nil"/>
+        </w:tcBorders>
+        <w:shd w:val="clear" w:color="auto" w:fill="5B9BD5" w:themeFill="accent5"/>
+      </w:tcPr>
+    </w:tblStylePr>
+    <w:tblStylePr w:type="lastCol">
+      <w:rPr>
+        <w:b/>
+        <w:bCs/>
+        <w:color w:val="FFFFFF" w:themeColor="background1"/>
+      </w:rPr>
+      <w:tblPr/>
+      <w:tcPr>
+        <w:tcBorders>
+          <w:top w:val="single" w:sz="4" w:space="0" w:color="FFFFFF" w:themeColor="background1"/>
+          <w:bottom w:val="single" w:sz="4" w:space="0" w:color="FFFFFF" w:themeColor="background1"/>
+          <w:right w:val="single" w:sz="4" w:space="0" w:color="FFFFFF" w:themeColor="background1"/>
+          <w:insideV w:val="nil"/>
+        </w:tcBorders>
+        <w:shd w:val="clear" w:color="auto" w:fill="5B9BD5" w:themeFill="accent5"/>
+      </w:tcPr>
+    </w:tblStylePr>
+    <w:tblStylePr w:type="band1Vert">
+      <w:tblPr/>
+      <w:tcPr>
+        <w:shd w:val="clear" w:color="auto" w:fill="BDD6EE" w:themeFill="accent5" w:themeFillTint="66"/>
+      </w:tcPr>
+    </w:tblStylePr>
+    <w:tblStylePr w:type="band1Horz">
+      <w:tblPr/>
+      <w:tcPr>
+        <w:shd w:val="clear" w:color="auto" w:fill="BDD6EE" w:themeFill="accent5" w:themeFillTint="66"/>
       </w:tcPr>
     </w:tblStylePr>
   </w:style>

</xml_diff>